<commit_message>
adding R refresher to day 1
</commit_message>
<xml_diff>
--- a/Material/Module_II_outline_v4_29_6_2017.docx
+++ b/Material/Module_II_outline_v4_29_6_2017.docx
@@ -1,6 +1,6 @@
 
 <file path=word/document.xml><?xml version="1.0" encoding="utf-8"?>
-<w:document xmlns:wpc="http://schemas.microsoft.com/office/word/2010/wordprocessingCanvas" xmlns:cx="http://schemas.microsoft.com/office/drawing/2014/chartex" xmlns:mc="http://schemas.openxmlformats.org/markup-compatibility/2006" xmlns:o="urn:schemas-microsoft-com:office:office" xmlns:r="http://schemas.openxmlformats.org/officeDocument/2006/relationships" xmlns:m="http://schemas.openxmlformats.org/officeDocument/2006/math" xmlns:v="urn:schemas-microsoft-com:vml" xmlns:wp14="http://schemas.microsoft.com/office/word/2010/wordprocessingDrawing" xmlns:wp="http://schemas.openxmlformats.org/drawingml/2006/wordprocessingDrawing" xmlns:w10="urn:schemas-microsoft-com:office:word" xmlns:w="http://schemas.openxmlformats.org/wordprocessingml/2006/main" xmlns:w14="http://schemas.microsoft.com/office/word/2010/wordml" xmlns:w15="http://schemas.microsoft.com/office/word/2012/wordml" xmlns:w16se="http://schemas.microsoft.com/office/word/2015/wordml/symex" xmlns:wpg="http://schemas.microsoft.com/office/word/2010/wordprocessingGroup" xmlns:wpi="http://schemas.microsoft.com/office/word/2010/wordprocessingInk" xmlns:wne="http://schemas.microsoft.com/office/word/2006/wordml" xmlns:wps="http://schemas.microsoft.com/office/word/2010/wordprocessingShape" mc:Ignorable="w14 w15 w16se wp14">
+<w:document xmlns:wpc="http://schemas.microsoft.com/office/word/2010/wordprocessingCanvas" xmlns:mc="http://schemas.openxmlformats.org/markup-compatibility/2006" xmlns:o="urn:schemas-microsoft-com:office:office" xmlns:r="http://schemas.openxmlformats.org/officeDocument/2006/relationships" xmlns:m="http://schemas.openxmlformats.org/officeDocument/2006/math" xmlns:v="urn:schemas-microsoft-com:vml" xmlns:wp14="http://schemas.microsoft.com/office/word/2010/wordprocessingDrawing" xmlns:wp="http://schemas.openxmlformats.org/drawingml/2006/wordprocessingDrawing" xmlns:w10="urn:schemas-microsoft-com:office:word" xmlns:w="http://schemas.openxmlformats.org/wordprocessingml/2006/main" xmlns:w14="http://schemas.microsoft.com/office/word/2010/wordml" xmlns:wpg="http://schemas.microsoft.com/office/word/2010/wordprocessingGroup" xmlns:wpi="http://schemas.microsoft.com/office/word/2010/wordprocessingInk" xmlns:wne="http://schemas.microsoft.com/office/word/2006/wordml" xmlns:wps="http://schemas.microsoft.com/office/word/2010/wordprocessingShape" mc:Ignorable="w14 wp14">
   <w:body>
     <w:p>
       <w:pPr>
@@ -120,8 +120,115 @@
         <w:t>of stock assessment and fisheries management</w:t>
       </w:r>
       <w:r>
-        <w:t xml:space="preserve"> (M Vasconcellos)</w:t>
-      </w:r>
+        <w:t xml:space="preserve"> (M </w:t>
+      </w:r>
+      <w:proofErr w:type="spellStart"/>
+      <w:r>
+        <w:t>Vasconcellos</w:t>
+      </w:r>
+      <w:proofErr w:type="spellEnd"/>
+      <w:r>
+        <w:t>)</w:t>
+      </w:r>
+    </w:p>
+    <w:p>
+      <w:pPr>
+        <w:pStyle w:val="ListParagraph"/>
+        <w:ind w:left="960"/>
+      </w:pPr>
+      <w:bookmarkStart w:id="4" w:name="_GoBack"/>
+      <w:bookmarkEnd w:id="4"/>
+    </w:p>
+    <w:p>
+      <w:pPr>
+        <w:pStyle w:val="Compact"/>
+        <w:numPr>
+          <w:ilvl w:val="0"/>
+          <w:numId w:val="1"/>
+        </w:numPr>
+      </w:pPr>
+      <w:r>
+        <w:t>Live coding: R</w:t>
+      </w:r>
+      <w:r>
+        <w:t xml:space="preserve"> (A </w:t>
+      </w:r>
+      <w:proofErr w:type="spellStart"/>
+      <w:r>
+        <w:t>Orio</w:t>
+      </w:r>
+      <w:proofErr w:type="spellEnd"/>
+      <w:r>
+        <w:t>)</w:t>
+      </w:r>
+    </w:p>
+    <w:p>
+      <w:pPr>
+        <w:pStyle w:val="Compact"/>
+        <w:numPr>
+          <w:ilvl w:val="1"/>
+          <w:numId w:val="26"/>
+        </w:numPr>
+      </w:pPr>
+      <w:r>
+        <w:t xml:space="preserve">Refresher on </w:t>
+      </w:r>
+      <w:r>
+        <w:t xml:space="preserve">R data types </w:t>
+      </w:r>
+      <w:r>
+        <w:t>and operations on data</w:t>
+      </w:r>
+    </w:p>
+    <w:p>
+      <w:pPr>
+        <w:pStyle w:val="Compact"/>
+        <w:numPr>
+          <w:ilvl w:val="1"/>
+          <w:numId w:val="26"/>
+        </w:numPr>
+      </w:pPr>
+      <w:bookmarkStart w:id="5" w:name="afternoon"/>
+      <w:bookmarkEnd w:id="5"/>
+      <w:r>
+        <w:t>Exercise</w:t>
+      </w:r>
+    </w:p>
+    <w:p>
+      <w:pPr>
+        <w:pStyle w:val="Compact"/>
+        <w:numPr>
+          <w:ilvl w:val="1"/>
+          <w:numId w:val="26"/>
+        </w:numPr>
+      </w:pPr>
+      <w:r>
+        <w:t>Build and modify data</w:t>
+      </w:r>
+    </w:p>
+    <w:p>
+      <w:pPr>
+        <w:pStyle w:val="Compact"/>
+        <w:ind w:left="1290"/>
+      </w:pPr>
+    </w:p>
+    <w:p>
+      <w:pPr>
+        <w:pStyle w:val="Compact"/>
+        <w:numPr>
+          <w:ilvl w:val="0"/>
+          <w:numId w:val="1"/>
+        </w:numPr>
+      </w:pPr>
+      <w:r>
+        <w:t>Lecture</w:t>
+      </w:r>
+    </w:p>
+    <w:p>
+      <w:pPr>
+        <w:pStyle w:val="Compact"/>
+        <w:ind w:left="1290"/>
+      </w:pPr>
     </w:p>
     <w:p>
       <w:pPr>
@@ -132,10 +239,15 @@
         </w:numPr>
       </w:pPr>
       <w:r>
-        <w:t>Overview of types of stock assessment methods, their advantages and limitations</w:t>
-      </w:r>
-      <w:r>
-        <w:t xml:space="preserve"> (A Ligas)</w:t>
+        <w:t xml:space="preserve">Overview of types of stock assessment methods, their advantages and limitations (A </w:t>
+      </w:r>
+      <w:proofErr w:type="spellStart"/>
+      <w:r>
+        <w:t>Ligas</w:t>
+      </w:r>
+      <w:proofErr w:type="spellEnd"/>
+      <w:r>
+        <w:t>)</w:t>
       </w:r>
     </w:p>
     <w:p>
@@ -147,10 +259,70 @@
         </w:numPr>
       </w:pPr>
       <w:r>
-        <w:t>Data types</w:t>
-      </w:r>
-      <w:r>
-        <w:t>: data rich and data poor (A Ligas)</w:t>
+        <w:t xml:space="preserve">Data types: data rich and data poor (A </w:t>
+      </w:r>
+      <w:proofErr w:type="spellStart"/>
+      <w:r>
+        <w:t>Ligas</w:t>
+      </w:r>
+      <w:proofErr w:type="spellEnd"/>
+      <w:r>
+        <w:t>)</w:t>
+      </w:r>
+    </w:p>
+    <w:p>
+      <w:pPr>
+        <w:pStyle w:val="Compact"/>
+        <w:ind w:left="1290"/>
+      </w:pPr>
+    </w:p>
+    <w:p>
+      <w:pPr>
+        <w:pStyle w:val="Heading3"/>
+      </w:pPr>
+      <w:bookmarkStart w:id="6" w:name="introduction-to-flr-fisheries-library-in"/>
+      <w:bookmarkEnd w:id="6"/>
+      <w:r>
+        <w:t>Afternoon</w:t>
+      </w:r>
+    </w:p>
+    <w:p>
+      <w:pPr>
+        <w:pStyle w:val="Heading4"/>
+      </w:pPr>
+      <w:proofErr w:type="gramStart"/>
+      <w:r>
+        <w:t>Introduction to FLR (Fisheries Library in R) package</w:t>
+      </w:r>
+      <w:r>
+        <w:t>s</w:t>
+      </w:r>
+      <w:r>
+        <w:t>.</w:t>
+      </w:r>
+      <w:proofErr w:type="gramEnd"/>
+      <w:r>
+        <w:t xml:space="preserve"> (C </w:t>
+      </w:r>
+      <w:proofErr w:type="spellStart"/>
+      <w:r>
+        <w:t>Osio</w:t>
+      </w:r>
+      <w:proofErr w:type="spellEnd"/>
+      <w:r>
+        <w:t>)</w:t>
+      </w:r>
+    </w:p>
+    <w:p>
+      <w:pPr>
+        <w:pStyle w:val="Compact"/>
+        <w:numPr>
+          <w:ilvl w:val="0"/>
+          <w:numId w:val="4"/>
+        </w:numPr>
+      </w:pPr>
+      <w:r>
+        <w:t>Lecture</w:t>
       </w:r>
     </w:p>
     <w:p>
@@ -162,99 +334,7 @@
         </w:numPr>
       </w:pPr>
       <w:r>
-        <w:t>Data-limited stocks/fisheries: an overview of available methods and approaches, their application and limitations, catch only and length based methods (C Minto)</w:t>
-      </w:r>
-    </w:p>
-    <w:p>
-      <w:pPr>
-        <w:pStyle w:val="ListParagraph"/>
-        <w:ind w:left="960"/>
-      </w:pPr>
-    </w:p>
-    <w:p>
-      <w:pPr>
-        <w:pStyle w:val="Compact"/>
-        <w:numPr>
-          <w:ilvl w:val="0"/>
-          <w:numId w:val="3"/>
-        </w:numPr>
-      </w:pPr>
-      <w:r>
-        <w:t>Live coding: R</w:t>
-      </w:r>
-      <w:r>
-        <w:t xml:space="preserve"> (A Orio)</w:t>
-      </w:r>
-    </w:p>
-    <w:p>
-      <w:pPr>
-        <w:pStyle w:val="Compact"/>
-        <w:numPr>
-          <w:ilvl w:val="1"/>
-          <w:numId w:val="26"/>
-        </w:numPr>
-      </w:pPr>
-      <w:r>
-        <w:t xml:space="preserve">Refresher on </w:t>
-      </w:r>
-      <w:r>
-        <w:t xml:space="preserve">R data types </w:t>
-      </w:r>
-      <w:r>
-        <w:t>and operations on data</w:t>
-      </w:r>
-    </w:p>
-    <w:p>
-      <w:pPr>
-        <w:pStyle w:val="Compact"/>
-        <w:numPr>
-          <w:ilvl w:val="1"/>
-          <w:numId w:val="26"/>
-        </w:numPr>
-      </w:pPr>
-      <w:bookmarkStart w:id="4" w:name="afternoon"/>
-      <w:bookmarkEnd w:id="4"/>
-      <w:r>
-        <w:t>Exercise</w:t>
-      </w:r>
-    </w:p>
-    <w:p>
-      <w:pPr>
-        <w:pStyle w:val="Compact"/>
-        <w:numPr>
-          <w:ilvl w:val="1"/>
-          <w:numId w:val="26"/>
-        </w:numPr>
-      </w:pPr>
-      <w:r>
-        <w:t>Build and modify data</w:t>
-      </w:r>
-    </w:p>
-    <w:p>
-      <w:pPr>
-        <w:pStyle w:val="Heading3"/>
-      </w:pPr>
-      <w:bookmarkStart w:id="5" w:name="introduction-to-flr-fisheries-library-in"/>
-      <w:bookmarkEnd w:id="5"/>
-      <w:r>
-        <w:t>Afternoon</w:t>
-      </w:r>
-    </w:p>
-    <w:p>
-      <w:pPr>
-        <w:pStyle w:val="Heading4"/>
-      </w:pPr>
-      <w:r>
-        <w:t>Introduction to FLR (Fisheries Library in R) package</w:t>
-      </w:r>
-      <w:r>
-        <w:t>s</w:t>
-      </w:r>
-      <w:r>
-        <w:t>.</w:t>
-      </w:r>
-      <w:r>
-        <w:t xml:space="preserve"> (C Osio)</w:t>
+        <w:t>The FLR ecosystem: from simple stock assessment to Management Strategy Evaluation</w:t>
       </w:r>
     </w:p>
     <w:p>
@@ -266,7 +346,18 @@
         </w:numPr>
       </w:pPr>
       <w:r>
-        <w:t>Lecture</w:t>
+        <w:t>Live coding: The building blocks of FLR</w:t>
+      </w:r>
+      <w:r>
+        <w:t xml:space="preserve"> (C </w:t>
+      </w:r>
+      <w:proofErr w:type="spellStart"/>
+      <w:r>
+        <w:t>Osio</w:t>
+      </w:r>
+      <w:proofErr w:type="spellEnd"/>
+      <w:r>
+        <w:t>)</w:t>
       </w:r>
     </w:p>
     <w:p>
@@ -278,8 +369,65 @@
         </w:numPr>
       </w:pPr>
       <w:r>
-        <w:t>The FLR ecosystem: from simple stock assessment to Management Strategy Evaluation</w:t>
-      </w:r>
+        <w:t>Data structure:</w:t>
+      </w:r>
+    </w:p>
+    <w:p>
+      <w:pPr>
+        <w:pStyle w:val="Compact"/>
+        <w:numPr>
+          <w:ilvl w:val="1"/>
+          <w:numId w:val="28"/>
+        </w:numPr>
+      </w:pPr>
+      <w:proofErr w:type="spellStart"/>
+      <w:r>
+        <w:t>FLCore</w:t>
+      </w:r>
+      <w:proofErr w:type="spellEnd"/>
+    </w:p>
+    <w:p>
+      <w:pPr>
+        <w:pStyle w:val="Compact"/>
+        <w:numPr>
+          <w:ilvl w:val="1"/>
+          <w:numId w:val="28"/>
+        </w:numPr>
+      </w:pPr>
+      <w:proofErr w:type="spellStart"/>
+      <w:r>
+        <w:t>FLQuant</w:t>
+      </w:r>
+      <w:proofErr w:type="spellEnd"/>
+    </w:p>
+    <w:p>
+      <w:pPr>
+        <w:pStyle w:val="Compact"/>
+        <w:numPr>
+          <w:ilvl w:val="1"/>
+          <w:numId w:val="28"/>
+        </w:numPr>
+      </w:pPr>
+      <w:proofErr w:type="spellStart"/>
+      <w:r>
+        <w:lastRenderedPageBreak/>
+        <w:t>FLIndex</w:t>
+      </w:r>
+      <w:proofErr w:type="spellEnd"/>
+    </w:p>
+    <w:p>
+      <w:pPr>
+        <w:pStyle w:val="Compact"/>
+        <w:numPr>
+          <w:ilvl w:val="1"/>
+          <w:numId w:val="28"/>
+        </w:numPr>
+      </w:pPr>
+      <w:proofErr w:type="spellStart"/>
+      <w:r>
+        <w:t>FLStock</w:t>
+      </w:r>
+      <w:proofErr w:type="spellEnd"/>
     </w:p>
     <w:p>
       <w:pPr>
@@ -290,81 +438,6 @@
         </w:numPr>
       </w:pPr>
       <w:r>
-        <w:t>Live coding: The building blocks of FLR</w:t>
-      </w:r>
-      <w:r>
-        <w:t xml:space="preserve"> (C Osio)</w:t>
-      </w:r>
-    </w:p>
-    <w:p>
-      <w:pPr>
-        <w:pStyle w:val="ListParagraph"/>
-        <w:numPr>
-          <w:ilvl w:val="0"/>
-          <w:numId w:val="27"/>
-        </w:numPr>
-      </w:pPr>
-      <w:r>
-        <w:t>Data structure:</w:t>
-      </w:r>
-    </w:p>
-    <w:p>
-      <w:pPr>
-        <w:pStyle w:val="Compact"/>
-        <w:numPr>
-          <w:ilvl w:val="1"/>
-          <w:numId w:val="28"/>
-        </w:numPr>
-      </w:pPr>
-      <w:r>
-        <w:t>FLCore</w:t>
-      </w:r>
-    </w:p>
-    <w:p>
-      <w:pPr>
-        <w:pStyle w:val="Compact"/>
-        <w:numPr>
-          <w:ilvl w:val="1"/>
-          <w:numId w:val="28"/>
-        </w:numPr>
-      </w:pPr>
-      <w:r>
-        <w:t>FLQuant</w:t>
-      </w:r>
-    </w:p>
-    <w:p>
-      <w:pPr>
-        <w:pStyle w:val="Compact"/>
-        <w:numPr>
-          <w:ilvl w:val="1"/>
-          <w:numId w:val="28"/>
-        </w:numPr>
-      </w:pPr>
-      <w:r>
-        <w:t>FLIndex</w:t>
-      </w:r>
-    </w:p>
-    <w:p>
-      <w:pPr>
-        <w:pStyle w:val="Compact"/>
-        <w:numPr>
-          <w:ilvl w:val="1"/>
-          <w:numId w:val="28"/>
-        </w:numPr>
-      </w:pPr>
-      <w:r>
-        <w:t>FLStock</w:t>
-      </w:r>
-    </w:p>
-    <w:p>
-      <w:pPr>
-        <w:pStyle w:val="Compact"/>
-        <w:numPr>
-          <w:ilvl w:val="0"/>
-          <w:numId w:val="4"/>
-        </w:numPr>
-      </w:pPr>
-      <w:r>
         <w:t>Exercise</w:t>
       </w:r>
     </w:p>
@@ -377,9 +450,13 @@
         </w:numPr>
       </w:pPr>
       <w:r>
-        <w:lastRenderedPageBreak/>
-        <w:t>Plot and access FLStocks</w:t>
-      </w:r>
+        <w:t xml:space="preserve">Plot and access </w:t>
+      </w:r>
+      <w:proofErr w:type="spellStart"/>
+      <w:r>
+        <w:t>FLStocks</w:t>
+      </w:r>
+      <w:proofErr w:type="spellEnd"/>
     </w:p>
     <w:p>
       <w:pPr>
@@ -393,8 +470,13 @@
         <w:t>Build an</w:t>
       </w:r>
       <w:r>
-        <w:t xml:space="preserve"> FLStock</w:t>
-      </w:r>
+        <w:t xml:space="preserve"> </w:t>
+      </w:r>
+      <w:proofErr w:type="spellStart"/>
+      <w:r>
+        <w:t>FLStock</w:t>
+      </w:r>
+      <w:proofErr w:type="spellEnd"/>
     </w:p>
     <w:p>
       <w:pPr>
@@ -412,8 +494,8 @@
       <w:pPr>
         <w:pStyle w:val="Heading2"/>
       </w:pPr>
-      <w:bookmarkStart w:id="6" w:name="day-2"/>
-      <w:bookmarkEnd w:id="6"/>
+      <w:bookmarkStart w:id="7" w:name="day-2"/>
+      <w:bookmarkEnd w:id="7"/>
       <w:r>
         <w:t>Day 2</w:t>
       </w:r>
@@ -422,8 +504,8 @@
       <w:pPr>
         <w:pStyle w:val="Heading3"/>
       </w:pPr>
-      <w:bookmarkStart w:id="7" w:name="morning-1"/>
-      <w:bookmarkEnd w:id="7"/>
+      <w:bookmarkStart w:id="8" w:name="morning-1"/>
+      <w:bookmarkEnd w:id="8"/>
       <w:r>
         <w:t>Morning</w:t>
       </w:r>
@@ -432,10 +514,10 @@
       <w:pPr>
         <w:pStyle w:val="Heading4"/>
       </w:pPr>
-      <w:bookmarkStart w:id="8" w:name="afternoon-1"/>
-      <w:bookmarkStart w:id="9" w:name="biomass-dynamic-models"/>
-      <w:bookmarkEnd w:id="8"/>
+      <w:bookmarkStart w:id="9" w:name="afternoon-1"/>
+      <w:bookmarkStart w:id="10" w:name="biomass-dynamic-models"/>
       <w:bookmarkEnd w:id="9"/>
+      <w:bookmarkEnd w:id="10"/>
       <w:r>
         <w:t>Biomass dynamic models</w:t>
       </w:r>
@@ -448,16 +530,34 @@
         </w:numPr>
       </w:pPr>
       <w:r>
-        <w:t>Lecture: Biomass dynamic models and their implementation (SPiCT</w:t>
-      </w:r>
-      <w:r>
-        <w:t>, mpb</w:t>
-      </w:r>
+        <w:t>Lecture: Biomass dynamic models and their implementation (</w:t>
+      </w:r>
+      <w:proofErr w:type="spellStart"/>
+      <w:r>
+        <w:t>SPiCT</w:t>
+      </w:r>
+      <w:proofErr w:type="spellEnd"/>
+      <w:r>
+        <w:t xml:space="preserve">, </w:t>
+      </w:r>
+      <w:proofErr w:type="spellStart"/>
+      <w:r>
+        <w:t>mpb</w:t>
+      </w:r>
+      <w:proofErr w:type="spellEnd"/>
       <w:r>
         <w:t>), commonalities and differences</w:t>
       </w:r>
       <w:r>
-        <w:t>. (C Minto)</w:t>
+        <w:t xml:space="preserve">. (C </w:t>
+      </w:r>
+      <w:proofErr w:type="spellStart"/>
+      <w:r>
+        <w:t>Minto</w:t>
+      </w:r>
+      <w:proofErr w:type="spellEnd"/>
+      <w:r>
+        <w:t>)</w:t>
       </w:r>
     </w:p>
     <w:p>
@@ -472,7 +572,15 @@
         <w:t>Live coding</w:t>
       </w:r>
       <w:r>
-        <w:t xml:space="preserve"> (C Osio)</w:t>
+        <w:t xml:space="preserve"> (C </w:t>
+      </w:r>
+      <w:proofErr w:type="spellStart"/>
+      <w:r>
+        <w:t>Osio</w:t>
+      </w:r>
+      <w:proofErr w:type="spellEnd"/>
+      <w:r>
+        <w:t>)</w:t>
       </w:r>
     </w:p>
     <w:p>
@@ -483,9 +591,11 @@
           <w:numId w:val="29"/>
         </w:numPr>
       </w:pPr>
+      <w:proofErr w:type="spellStart"/>
       <w:r>
         <w:t>SPiCT</w:t>
       </w:r>
+      <w:proofErr w:type="spellEnd"/>
     </w:p>
     <w:p>
       <w:pPr>
@@ -495,9 +605,11 @@
           <w:numId w:val="29"/>
         </w:numPr>
       </w:pPr>
+      <w:proofErr w:type="spellStart"/>
       <w:r>
         <w:t>mpb</w:t>
       </w:r>
+      <w:proofErr w:type="spellEnd"/>
     </w:p>
     <w:p>
       <w:pPr>
@@ -586,8 +698,8 @@
       <w:pPr>
         <w:pStyle w:val="Heading2"/>
       </w:pPr>
-      <w:bookmarkStart w:id="10" w:name="day-3"/>
-      <w:bookmarkEnd w:id="10"/>
+      <w:bookmarkStart w:id="11" w:name="day-3"/>
+      <w:bookmarkEnd w:id="11"/>
       <w:r>
         <w:t>Day 3</w:t>
       </w:r>
@@ -596,8 +708,8 @@
       <w:pPr>
         <w:pStyle w:val="Heading3"/>
       </w:pPr>
-      <w:bookmarkStart w:id="11" w:name="morning-2"/>
-      <w:bookmarkEnd w:id="11"/>
+      <w:bookmarkStart w:id="12" w:name="morning-2"/>
+      <w:bookmarkEnd w:id="12"/>
       <w:r>
         <w:t>Morning</w:t>
       </w:r>
@@ -606,8 +718,8 @@
       <w:pPr>
         <w:pStyle w:val="Heading4"/>
       </w:pPr>
-      <w:bookmarkStart w:id="12" w:name="virtual-population-analysis"/>
-      <w:bookmarkEnd w:id="12"/>
+      <w:bookmarkStart w:id="13" w:name="virtual-population-analysis"/>
+      <w:bookmarkEnd w:id="13"/>
       <w:r>
         <w:t>Virtual Population Analysis</w:t>
       </w:r>
@@ -623,7 +735,15 @@
         <w:t>Lecture: Virtual Population Analysis and Tuned VPA (XSA)</w:t>
       </w:r>
       <w:r>
-        <w:t xml:space="preserve"> (C Minto)</w:t>
+        <w:t xml:space="preserve"> (C </w:t>
+      </w:r>
+      <w:proofErr w:type="spellStart"/>
+      <w:r>
+        <w:t>Minto</w:t>
+      </w:r>
+      <w:proofErr w:type="spellEnd"/>
+      <w:r>
+        <w:t>)</w:t>
       </w:r>
     </w:p>
     <w:p>
@@ -638,7 +758,15 @@
         <w:t>Live coding</w:t>
       </w:r>
       <w:r>
-        <w:t xml:space="preserve"> (A Mannini)</w:t>
+        <w:t xml:space="preserve"> (A </w:t>
+      </w:r>
+      <w:proofErr w:type="spellStart"/>
+      <w:r>
+        <w:t>Mannini</w:t>
+      </w:r>
+      <w:proofErr w:type="spellEnd"/>
+      <w:r>
+        <w:t>)</w:t>
       </w:r>
     </w:p>
     <w:p>
@@ -722,6 +850,7 @@
         </w:numPr>
       </w:pPr>
       <w:r>
+        <w:lastRenderedPageBreak/>
         <w:t>Diagnostic of model fit to data</w:t>
       </w:r>
     </w:p>
@@ -750,10 +879,9 @@
       </w:r>
     </w:p>
     <w:p>
-      <w:bookmarkStart w:id="13" w:name="afternoon-2"/>
-      <w:bookmarkEnd w:id="13"/>
-      <w:r>
-        <w:lastRenderedPageBreak/>
+      <w:bookmarkStart w:id="14" w:name="afternoon-2"/>
+      <w:bookmarkEnd w:id="14"/>
+      <w:r>
         <w:pict w14:anchorId="08DC4C0D">
           <v:rect id="_x0000_i1027" style="width:0;height:1.5pt" o:hralign="center" o:hrstd="t" o:hr="t"/>
         </w:pict>
@@ -763,8 +891,8 @@
       <w:pPr>
         <w:pStyle w:val="Heading2"/>
       </w:pPr>
-      <w:bookmarkStart w:id="14" w:name="day-4"/>
-      <w:bookmarkEnd w:id="14"/>
+      <w:bookmarkStart w:id="15" w:name="day-4"/>
+      <w:bookmarkEnd w:id="15"/>
       <w:r>
         <w:t>Day 4</w:t>
       </w:r>
@@ -773,8 +901,8 @@
       <w:pPr>
         <w:pStyle w:val="Heading3"/>
       </w:pPr>
-      <w:bookmarkStart w:id="15" w:name="morning-3"/>
-      <w:bookmarkEnd w:id="15"/>
+      <w:bookmarkStart w:id="16" w:name="morning-3"/>
+      <w:bookmarkEnd w:id="16"/>
       <w:r>
         <w:t>Morning</w:t>
       </w:r>
@@ -795,7 +923,15 @@
         </w:numPr>
       </w:pPr>
       <w:r>
-        <w:t>Lecture: Statistical Catch at Age models, when to use and what advantages? (C Minto)</w:t>
+        <w:t xml:space="preserve">Lecture: Statistical Catch at Age models, when to use and what advantages? (C </w:t>
+      </w:r>
+      <w:proofErr w:type="spellStart"/>
+      <w:r>
+        <w:t>Minto</w:t>
+      </w:r>
+      <w:proofErr w:type="spellEnd"/>
+      <w:r>
+        <w:t>)</w:t>
       </w:r>
     </w:p>
     <w:p>
@@ -807,7 +943,31 @@
         </w:numPr>
       </w:pPr>
       <w:r>
-        <w:t>Live coding (C Osio, A Mannini, A Orio)</w:t>
+        <w:t xml:space="preserve">Live coding (C </w:t>
+      </w:r>
+      <w:proofErr w:type="spellStart"/>
+      <w:r>
+        <w:t>Osio</w:t>
+      </w:r>
+      <w:proofErr w:type="spellEnd"/>
+      <w:r>
+        <w:t xml:space="preserve">, A </w:t>
+      </w:r>
+      <w:proofErr w:type="spellStart"/>
+      <w:r>
+        <w:t>Mannini</w:t>
+      </w:r>
+      <w:proofErr w:type="spellEnd"/>
+      <w:r>
+        <w:t xml:space="preserve">, A </w:t>
+      </w:r>
+      <w:proofErr w:type="spellStart"/>
+      <w:r>
+        <w:t>Orio</w:t>
+      </w:r>
+      <w:proofErr w:type="spellEnd"/>
+      <w:r>
+        <w:t>)</w:t>
       </w:r>
     </w:p>
     <w:p>
@@ -902,8 +1062,6 @@
         </w:rPr>
         <w:t>Methods for data-limited stocks</w:t>
       </w:r>
-      <w:bookmarkStart w:id="16" w:name="_GoBack"/>
-      <w:bookmarkEnd w:id="16"/>
     </w:p>
     <w:p>
       <w:pPr>
@@ -942,7 +1100,25 @@
           <w:bCs w:val="0"/>
           <w:color w:val="auto"/>
         </w:rPr>
-        <w:t xml:space="preserve"> (C Minto)</w:t>
+        <w:t xml:space="preserve"> (C </w:t>
+      </w:r>
+      <w:proofErr w:type="spellStart"/>
+      <w:r>
+        <w:rPr>
+          <w:b w:val="0"/>
+          <w:bCs w:val="0"/>
+          <w:color w:val="auto"/>
+        </w:rPr>
+        <w:t>Minto</w:t>
+      </w:r>
+      <w:proofErr w:type="spellEnd"/>
+      <w:r>
+        <w:rPr>
+          <w:b w:val="0"/>
+          <w:bCs w:val="0"/>
+          <w:color w:val="auto"/>
+        </w:rPr>
+        <w:t>)</w:t>
       </w:r>
     </w:p>
     <w:p>
@@ -1020,7 +1196,15 @@
         <w:t>Model projections and reference points</w:t>
       </w:r>
       <w:r>
-        <w:t xml:space="preserve"> (A Ligas)</w:t>
+        <w:t xml:space="preserve"> (A </w:t>
+      </w:r>
+      <w:proofErr w:type="spellStart"/>
+      <w:r>
+        <w:t>Ligas</w:t>
+      </w:r>
+      <w:proofErr w:type="spellEnd"/>
+      <w:r>
+        <w:t>)</w:t>
       </w:r>
     </w:p>
     <w:p>
@@ -1035,7 +1219,15 @@
         <w:t>Live coding</w:t>
       </w:r>
       <w:r>
-        <w:t xml:space="preserve"> (A Ligas)</w:t>
+        <w:t xml:space="preserve"> (A </w:t>
+      </w:r>
+      <w:proofErr w:type="spellStart"/>
+      <w:r>
+        <w:t>Ligas</w:t>
+      </w:r>
+      <w:proofErr w:type="spellEnd"/>
+      <w:r>
+        <w:t>)</w:t>
       </w:r>
     </w:p>
     <w:p>
@@ -1047,7 +1239,15 @@
         </w:numPr>
       </w:pPr>
       <w:r>
-        <w:t>reference points (FLBrp)</w:t>
+        <w:t>reference points (</w:t>
+      </w:r>
+      <w:proofErr w:type="spellStart"/>
+      <w:r>
+        <w:t>FLBrp</w:t>
+      </w:r>
+      <w:proofErr w:type="spellEnd"/>
+      <w:r>
+        <w:t>)</w:t>
       </w:r>
     </w:p>
     <w:p>
@@ -1059,7 +1259,15 @@
         </w:numPr>
       </w:pPr>
       <w:r>
-        <w:t>forecasting (FLash)</w:t>
+        <w:t>forecasting (</w:t>
+      </w:r>
+      <w:proofErr w:type="spellStart"/>
+      <w:r>
+        <w:t>FLash</w:t>
+      </w:r>
+      <w:proofErr w:type="spellEnd"/>
+      <w:r>
+        <w:t>)</w:t>
       </w:r>
     </w:p>
     <w:p>
@@ -1101,6 +1309,7 @@
         </w:numPr>
       </w:pPr>
       <w:r>
+        <w:lastRenderedPageBreak/>
         <w:t xml:space="preserve">Lecture: </w:t>
       </w:r>
     </w:p>
@@ -1113,13 +1322,21 @@
         </w:numPr>
       </w:pPr>
       <w:r>
-        <w:t>Presenting the results of stock assessment for management advice: best practices (M Vasconce</w:t>
+        <w:t xml:space="preserve">Presenting the results of stock assessment for management advice: best practices (M </w:t>
+      </w:r>
+      <w:proofErr w:type="spellStart"/>
+      <w:r>
+        <w:t>Vasconce</w:t>
       </w:r>
       <w:r>
         <w:t>l</w:t>
       </w:r>
       <w:r>
-        <w:t>los/ M Bernal)</w:t>
+        <w:t>los</w:t>
+      </w:r>
+      <w:proofErr w:type="spellEnd"/>
+      <w:r>
+        <w:t>/ M Bernal)</w:t>
       </w:r>
       <w:r>
         <w:t xml:space="preserve"> </w:t>
@@ -1134,8 +1351,23 @@
         </w:numPr>
       </w:pPr>
       <w:r>
-        <w:lastRenderedPageBreak/>
-        <w:t>Introduction to the Management Strategy Evaluation approach for management advice (C Osio, A Mannini)</w:t>
+        <w:t xml:space="preserve">Introduction to the Management Strategy Evaluation approach for management advice (C </w:t>
+      </w:r>
+      <w:proofErr w:type="spellStart"/>
+      <w:r>
+        <w:t>Osio</w:t>
+      </w:r>
+      <w:proofErr w:type="spellEnd"/>
+      <w:r>
+        <w:t xml:space="preserve">, A </w:t>
+      </w:r>
+      <w:proofErr w:type="spellStart"/>
+      <w:r>
+        <w:t>Mannini</w:t>
+      </w:r>
+      <w:proofErr w:type="spellEnd"/>
+      <w:r>
+        <w:t>)</w:t>
       </w:r>
     </w:p>
     <w:p>
@@ -1201,7 +1433,7 @@
 </file>
 
 <file path=word/endnotes.xml><?xml version="1.0" encoding="utf-8"?>
-<w:endnotes xmlns:wpc="http://schemas.microsoft.com/office/word/2010/wordprocessingCanvas" xmlns:cx="http://schemas.microsoft.com/office/drawing/2014/chartex" xmlns:mc="http://schemas.openxmlformats.org/markup-compatibility/2006" xmlns:o="urn:schemas-microsoft-com:office:office" xmlns:r="http://schemas.openxmlformats.org/officeDocument/2006/relationships" xmlns:m="http://schemas.openxmlformats.org/officeDocument/2006/math" xmlns:v="urn:schemas-microsoft-com:vml" xmlns:wp14="http://schemas.microsoft.com/office/word/2010/wordprocessingDrawing" xmlns:wp="http://schemas.openxmlformats.org/drawingml/2006/wordprocessingDrawing" xmlns:w10="urn:schemas-microsoft-com:office:word" xmlns:w="http://schemas.openxmlformats.org/wordprocessingml/2006/main" xmlns:w14="http://schemas.microsoft.com/office/word/2010/wordml" xmlns:w15="http://schemas.microsoft.com/office/word/2012/wordml" xmlns:w16se="http://schemas.microsoft.com/office/word/2015/wordml/symex" xmlns:wpg="http://schemas.microsoft.com/office/word/2010/wordprocessingGroup" xmlns:wpi="http://schemas.microsoft.com/office/word/2010/wordprocessingInk" xmlns:wne="http://schemas.microsoft.com/office/word/2006/wordml" xmlns:wps="http://schemas.microsoft.com/office/word/2010/wordprocessingShape" mc:Ignorable="w14 w15 w16se wp14">
+<w:endnotes xmlns:wpc="http://schemas.microsoft.com/office/word/2010/wordprocessingCanvas" xmlns:mc="http://schemas.openxmlformats.org/markup-compatibility/2006" xmlns:o="urn:schemas-microsoft-com:office:office" xmlns:r="http://schemas.openxmlformats.org/officeDocument/2006/relationships" xmlns:m="http://schemas.openxmlformats.org/officeDocument/2006/math" xmlns:v="urn:schemas-microsoft-com:vml" xmlns:wp14="http://schemas.microsoft.com/office/word/2010/wordprocessingDrawing" xmlns:wp="http://schemas.openxmlformats.org/drawingml/2006/wordprocessingDrawing" xmlns:w10="urn:schemas-microsoft-com:office:word" xmlns:w="http://schemas.openxmlformats.org/wordprocessingml/2006/main" xmlns:w14="http://schemas.microsoft.com/office/word/2010/wordml" xmlns:wpg="http://schemas.microsoft.com/office/word/2010/wordprocessingGroup" xmlns:wpi="http://schemas.microsoft.com/office/word/2010/wordprocessingInk" xmlns:wne="http://schemas.microsoft.com/office/word/2006/wordml" xmlns:wps="http://schemas.microsoft.com/office/word/2010/wordprocessingShape" mc:Ignorable="w14 wp14">
   <w:endnote w:type="separator" w:id="-1">
     <w:p>
       <w:pPr>
@@ -1226,7 +1458,7 @@
 </file>
 
 <file path=word/footnotes.xml><?xml version="1.0" encoding="utf-8"?>
-<w:footnotes xmlns:wpc="http://schemas.microsoft.com/office/word/2010/wordprocessingCanvas" xmlns:cx="http://schemas.microsoft.com/office/drawing/2014/chartex" xmlns:mc="http://schemas.openxmlformats.org/markup-compatibility/2006" xmlns:o="urn:schemas-microsoft-com:office:office" xmlns:r="http://schemas.openxmlformats.org/officeDocument/2006/relationships" xmlns:m="http://schemas.openxmlformats.org/officeDocument/2006/math" xmlns:v="urn:schemas-microsoft-com:vml" xmlns:wp14="http://schemas.microsoft.com/office/word/2010/wordprocessingDrawing" xmlns:wp="http://schemas.openxmlformats.org/drawingml/2006/wordprocessingDrawing" xmlns:w10="urn:schemas-microsoft-com:office:word" xmlns:w="http://schemas.openxmlformats.org/wordprocessingml/2006/main" xmlns:w14="http://schemas.microsoft.com/office/word/2010/wordml" xmlns:w15="http://schemas.microsoft.com/office/word/2012/wordml" xmlns:w16se="http://schemas.microsoft.com/office/word/2015/wordml/symex" xmlns:wpg="http://schemas.microsoft.com/office/word/2010/wordprocessingGroup" xmlns:wpi="http://schemas.microsoft.com/office/word/2010/wordprocessingInk" xmlns:wne="http://schemas.microsoft.com/office/word/2006/wordml" xmlns:wps="http://schemas.microsoft.com/office/word/2010/wordprocessingShape" mc:Ignorable="w14 w15 w16se wp14">
+<w:footnotes xmlns:wpc="http://schemas.microsoft.com/office/word/2010/wordprocessingCanvas" xmlns:mc="http://schemas.openxmlformats.org/markup-compatibility/2006" xmlns:o="urn:schemas-microsoft-com:office:office" xmlns:r="http://schemas.openxmlformats.org/officeDocument/2006/relationships" xmlns:m="http://schemas.openxmlformats.org/officeDocument/2006/math" xmlns:v="urn:schemas-microsoft-com:vml" xmlns:wp14="http://schemas.microsoft.com/office/word/2010/wordprocessingDrawing" xmlns:wp="http://schemas.openxmlformats.org/drawingml/2006/wordprocessingDrawing" xmlns:w10="urn:schemas-microsoft-com:office:word" xmlns:w="http://schemas.openxmlformats.org/wordprocessingml/2006/main" xmlns:w14="http://schemas.microsoft.com/office/word/2010/wordml" xmlns:wpg="http://schemas.microsoft.com/office/word/2010/wordprocessingGroup" xmlns:wpi="http://schemas.microsoft.com/office/word/2010/wordprocessingInk" xmlns:wne="http://schemas.microsoft.com/office/word/2006/wordml" xmlns:wps="http://schemas.microsoft.com/office/word/2010/wordprocessingShape" mc:Ignorable="w14 wp14">
   <w:footnote w:type="separator" w:id="-1">
     <w:p>
       <w:r>
@@ -1245,8 +1477,8 @@
 </file>
 
 <file path=word/numbering.xml><?xml version="1.0" encoding="utf-8"?>
-<w:numbering xmlns:wpc="http://schemas.microsoft.com/office/word/2010/wordprocessingCanvas" xmlns:cx="http://schemas.microsoft.com/office/drawing/2014/chartex" xmlns:mc="http://schemas.openxmlformats.org/markup-compatibility/2006" xmlns:o="urn:schemas-microsoft-com:office:office" xmlns:r="http://schemas.openxmlformats.org/officeDocument/2006/relationships" xmlns:m="http://schemas.openxmlformats.org/officeDocument/2006/math" xmlns:v="urn:schemas-microsoft-com:vml" xmlns:wp14="http://schemas.microsoft.com/office/word/2010/wordprocessingDrawing" xmlns:wp="http://schemas.openxmlformats.org/drawingml/2006/wordprocessingDrawing" xmlns:w10="urn:schemas-microsoft-com:office:word" xmlns:w="http://schemas.openxmlformats.org/wordprocessingml/2006/main" xmlns:w14="http://schemas.microsoft.com/office/word/2010/wordml" xmlns:w15="http://schemas.microsoft.com/office/word/2012/wordml" xmlns:w16se="http://schemas.microsoft.com/office/word/2015/wordml/symex" xmlns:wpg="http://schemas.microsoft.com/office/word/2010/wordprocessingGroup" xmlns:wpi="http://schemas.microsoft.com/office/word/2010/wordprocessingInk" xmlns:wne="http://schemas.microsoft.com/office/word/2006/wordml" xmlns:wps="http://schemas.microsoft.com/office/word/2010/wordprocessingShape" mc:Ignorable="w14 w15 w16se wp14">
-  <w:abstractNum w:abstractNumId="0" w15:restartNumberingAfterBreak="0">
+<w:numbering xmlns:wpc="http://schemas.microsoft.com/office/word/2010/wordprocessingCanvas" xmlns:mc="http://schemas.openxmlformats.org/markup-compatibility/2006" xmlns:o="urn:schemas-microsoft-com:office:office" xmlns:r="http://schemas.openxmlformats.org/officeDocument/2006/relationships" xmlns:m="http://schemas.openxmlformats.org/officeDocument/2006/math" xmlns:v="urn:schemas-microsoft-com:vml" xmlns:wp14="http://schemas.microsoft.com/office/word/2010/wordprocessingDrawing" xmlns:wp="http://schemas.openxmlformats.org/drawingml/2006/wordprocessingDrawing" xmlns:w10="urn:schemas-microsoft-com:office:word" xmlns:w="http://schemas.openxmlformats.org/wordprocessingml/2006/main" xmlns:w14="http://schemas.microsoft.com/office/word/2010/wordml" xmlns:wpg="http://schemas.microsoft.com/office/word/2010/wordprocessingGroup" xmlns:wpi="http://schemas.microsoft.com/office/word/2010/wordprocessingInk" xmlns:wne="http://schemas.microsoft.com/office/word/2006/wordml" xmlns:wps="http://schemas.microsoft.com/office/word/2010/wordprocessingShape" mc:Ignorable="w14 wp14">
+  <w:abstractNum w:abstractNumId="0">
     <w:nsid w:val="BBC45929"/>
     <w:multiLevelType w:val="multilevel"/>
     <w:tmpl w:val="C18E00BE"/>
@@ -1345,7 +1577,7 @@
       <w:lvlJc w:val="left"/>
     </w:lvl>
   </w:abstractNum>
-  <w:abstractNum w:abstractNumId="1" w15:restartNumberingAfterBreak="0">
+  <w:abstractNum w:abstractNumId="1">
     <w:nsid w:val="C8D1F394"/>
     <w:multiLevelType w:val="multilevel"/>
     <w:tmpl w:val="559CCE36"/>
@@ -1444,7 +1676,7 @@
       <w:lvlJc w:val="left"/>
     </w:lvl>
   </w:abstractNum>
-  <w:abstractNum w:abstractNumId="2" w15:restartNumberingAfterBreak="0">
+  <w:abstractNum w:abstractNumId="2">
     <w:nsid w:val="04F975C6"/>
     <w:multiLevelType w:val="hybridMultilevel"/>
     <w:tmpl w:val="F1F26F5E"/>
@@ -1557,7 +1789,7 @@
       </w:rPr>
     </w:lvl>
   </w:abstractNum>
-  <w:abstractNum w:abstractNumId="3" w15:restartNumberingAfterBreak="0">
+  <w:abstractNum w:abstractNumId="3">
     <w:nsid w:val="09DD0DAF"/>
     <w:multiLevelType w:val="multilevel"/>
     <w:tmpl w:val="FA60C806"/>
@@ -1670,7 +1902,7 @@
       </w:rPr>
     </w:lvl>
   </w:abstractNum>
-  <w:abstractNum w:abstractNumId="4" w15:restartNumberingAfterBreak="0">
+  <w:abstractNum w:abstractNumId="4">
     <w:nsid w:val="13B4154F"/>
     <w:multiLevelType w:val="multilevel"/>
     <w:tmpl w:val="A8DA37E0"/>
@@ -1775,7 +2007,7 @@
       <w:lvlJc w:val="left"/>
     </w:lvl>
   </w:abstractNum>
-  <w:abstractNum w:abstractNumId="5" w15:restartNumberingAfterBreak="0">
+  <w:abstractNum w:abstractNumId="5">
     <w:nsid w:val="162C4DD0"/>
     <w:multiLevelType w:val="multilevel"/>
     <w:tmpl w:val="FE000C1E"/>
@@ -1877,7 +2109,7 @@
       <w:lvlJc w:val="left"/>
     </w:lvl>
   </w:abstractNum>
-  <w:abstractNum w:abstractNumId="6" w15:restartNumberingAfterBreak="0">
+  <w:abstractNum w:abstractNumId="6">
     <w:nsid w:val="2DD323CA"/>
     <w:multiLevelType w:val="multilevel"/>
     <w:tmpl w:val="FE000C1E"/>
@@ -1979,7 +2211,7 @@
       <w:lvlJc w:val="left"/>
     </w:lvl>
   </w:abstractNum>
-  <w:abstractNum w:abstractNumId="7" w15:restartNumberingAfterBreak="0">
+  <w:abstractNum w:abstractNumId="7">
     <w:nsid w:val="31136995"/>
     <w:multiLevelType w:val="multilevel"/>
     <w:tmpl w:val="FE000C1E"/>
@@ -2081,7 +2313,7 @@
       <w:lvlJc w:val="left"/>
     </w:lvl>
   </w:abstractNum>
-  <w:abstractNum w:abstractNumId="8" w15:restartNumberingAfterBreak="0">
+  <w:abstractNum w:abstractNumId="8">
     <w:nsid w:val="31B46FCB"/>
     <w:multiLevelType w:val="multilevel"/>
     <w:tmpl w:val="FA60C806"/>
@@ -2194,7 +2426,7 @@
       </w:rPr>
     </w:lvl>
   </w:abstractNum>
-  <w:abstractNum w:abstractNumId="9" w15:restartNumberingAfterBreak="0">
+  <w:abstractNum w:abstractNumId="9">
     <w:nsid w:val="34531F57"/>
     <w:multiLevelType w:val="multilevel"/>
     <w:tmpl w:val="069CF8D4"/>
@@ -2299,7 +2531,7 @@
       <w:lvlJc w:val="left"/>
     </w:lvl>
   </w:abstractNum>
-  <w:abstractNum w:abstractNumId="10" w15:restartNumberingAfterBreak="0">
+  <w:abstractNum w:abstractNumId="10">
     <w:nsid w:val="364A7A09"/>
     <w:multiLevelType w:val="hybridMultilevel"/>
     <w:tmpl w:val="776E14C0"/>
@@ -2412,7 +2644,7 @@
       </w:rPr>
     </w:lvl>
   </w:abstractNum>
-  <w:abstractNum w:abstractNumId="11" w15:restartNumberingAfterBreak="0">
+  <w:abstractNum w:abstractNumId="11">
     <w:nsid w:val="3D0B0F38"/>
     <w:multiLevelType w:val="multilevel"/>
     <w:tmpl w:val="FA60C806"/>
@@ -2525,7 +2757,7 @@
       </w:rPr>
     </w:lvl>
   </w:abstractNum>
-  <w:abstractNum w:abstractNumId="12" w15:restartNumberingAfterBreak="0">
+  <w:abstractNum w:abstractNumId="12">
     <w:nsid w:val="43746D27"/>
     <w:multiLevelType w:val="hybridMultilevel"/>
     <w:tmpl w:val="73421786"/>
@@ -2638,7 +2870,7 @@
       </w:rPr>
     </w:lvl>
   </w:abstractNum>
-  <w:abstractNum w:abstractNumId="13" w15:restartNumberingAfterBreak="0">
+  <w:abstractNum w:abstractNumId="13">
     <w:nsid w:val="46F9B3FF"/>
     <w:multiLevelType w:val="multilevel"/>
     <w:tmpl w:val="20E4542C"/>
@@ -2743,7 +2975,7 @@
       <w:lvlJc w:val="left"/>
     </w:lvl>
   </w:abstractNum>
-  <w:abstractNum w:abstractNumId="14" w15:restartNumberingAfterBreak="0">
+  <w:abstractNum w:abstractNumId="14">
     <w:nsid w:val="4A6558DD"/>
     <w:multiLevelType w:val="hybridMultilevel"/>
     <w:tmpl w:val="2A1CE6AA"/>
@@ -2856,7 +3088,7 @@
       </w:rPr>
     </w:lvl>
   </w:abstractNum>
-  <w:abstractNum w:abstractNumId="15" w15:restartNumberingAfterBreak="0">
+  <w:abstractNum w:abstractNumId="15">
     <w:nsid w:val="52751E6E"/>
     <w:multiLevelType w:val="multilevel"/>
     <w:tmpl w:val="20E4542C"/>
@@ -2961,7 +3193,7 @@
       <w:lvlJc w:val="left"/>
     </w:lvl>
   </w:abstractNum>
-  <w:abstractNum w:abstractNumId="16" w15:restartNumberingAfterBreak="0">
+  <w:abstractNum w:abstractNumId="16">
     <w:nsid w:val="57BA4729"/>
     <w:multiLevelType w:val="hybridMultilevel"/>
     <w:tmpl w:val="485453D0"/>
@@ -3074,7 +3306,7 @@
       </w:rPr>
     </w:lvl>
   </w:abstractNum>
-  <w:abstractNum w:abstractNumId="17" w15:restartNumberingAfterBreak="0">
+  <w:abstractNum w:abstractNumId="17">
     <w:nsid w:val="5C4A5D23"/>
     <w:multiLevelType w:val="multilevel"/>
     <w:tmpl w:val="A8DA37E0"/>
@@ -3179,7 +3411,7 @@
       <w:lvlJc w:val="left"/>
     </w:lvl>
   </w:abstractNum>
-  <w:abstractNum w:abstractNumId="18" w15:restartNumberingAfterBreak="0">
+  <w:abstractNum w:abstractNumId="18">
     <w:nsid w:val="792429E7"/>
     <w:multiLevelType w:val="hybridMultilevel"/>
     <w:tmpl w:val="6AC0DCD2"/>
@@ -3294,27 +3526,6 @@
   </w:abstractNum>
   <w:num w:numId="1">
     <w:abstractNumId w:val="1"/>
-    <w:lvlOverride w:ilvl="0">
-      <w:startOverride w:val="1"/>
-    </w:lvlOverride>
-    <w:lvlOverride w:ilvl="1">
-      <w:startOverride w:val="1"/>
-    </w:lvlOverride>
-    <w:lvlOverride w:ilvl="2">
-      <w:startOverride w:val="1"/>
-    </w:lvlOverride>
-    <w:lvlOverride w:ilvl="3">
-      <w:startOverride w:val="1"/>
-    </w:lvlOverride>
-    <w:lvlOverride w:ilvl="4">
-      <w:startOverride w:val="1"/>
-    </w:lvlOverride>
-    <w:lvlOverride w:ilvl="5">
-      <w:startOverride w:val="1"/>
-    </w:lvlOverride>
-    <w:lvlOverride w:ilvl="6">
-      <w:startOverride w:val="1"/>
-    </w:lvlOverride>
   </w:num>
   <w:num w:numId="2">
     <w:abstractNumId w:val="13"/>
@@ -3570,7 +3781,7 @@
 </file>
 
 <file path=word/styles.xml><?xml version="1.0" encoding="utf-8"?>
-<w:styles xmlns:mc="http://schemas.openxmlformats.org/markup-compatibility/2006" xmlns:r="http://schemas.openxmlformats.org/officeDocument/2006/relationships" xmlns:w="http://schemas.openxmlformats.org/wordprocessingml/2006/main" xmlns:w14="http://schemas.microsoft.com/office/word/2010/wordml" xmlns:w15="http://schemas.microsoft.com/office/word/2012/wordml" xmlns:w16se="http://schemas.microsoft.com/office/word/2015/wordml/symex" mc:Ignorable="w14 w15 w16se">
+<w:styles xmlns:mc="http://schemas.openxmlformats.org/markup-compatibility/2006" xmlns:r="http://schemas.openxmlformats.org/officeDocument/2006/relationships" xmlns:w="http://schemas.openxmlformats.org/wordprocessingml/2006/main" xmlns:w14="http://schemas.microsoft.com/office/word/2010/wordml" mc:Ignorable="w14">
   <w:docDefaults>
     <w:rPrDefault>
       <w:rPr>
@@ -3586,334 +3797,1394 @@
       </w:pPr>
     </w:pPrDefault>
   </w:docDefaults>
-  <w:latentStyles w:defLockedState="0" w:defUIPriority="0" w:defSemiHidden="0" w:defUnhideWhenUsed="0" w:defQFormat="0" w:count="371">
-    <w:lsdException w:name="index 1" w:semiHidden="1" w:unhideWhenUsed="1"/>
-    <w:lsdException w:name="index 7" w:semiHidden="1" w:unhideWhenUsed="1"/>
-    <w:lsdException w:name="index 8" w:semiHidden="1" w:unhideWhenUsed="1"/>
-    <w:lsdException w:name="index 9" w:semiHidden="1" w:unhideWhenUsed="1"/>
-    <w:lsdException w:name="toc 1" w:semiHidden="1" w:unhideWhenUsed="1"/>
-    <w:lsdException w:name="toc 2" w:semiHidden="1" w:unhideWhenUsed="1"/>
-    <w:lsdException w:name="toc 3" w:semiHidden="1" w:unhideWhenUsed="1"/>
-    <w:lsdException w:name="toc 4" w:semiHidden="1" w:unhideWhenUsed="1"/>
-    <w:lsdException w:name="toc 5" w:semiHidden="1" w:unhideWhenUsed="1"/>
-    <w:lsdException w:name="toc 6" w:semiHidden="1" w:unhideWhenUsed="1"/>
-    <w:lsdException w:name="toc 7" w:semiHidden="1" w:unhideWhenUsed="1"/>
-    <w:lsdException w:name="toc 8" w:semiHidden="1" w:unhideWhenUsed="1"/>
-    <w:lsdException w:name="toc 9" w:semiHidden="1" w:unhideWhenUsed="1"/>
-    <w:lsdException w:name="Normal Indent" w:semiHidden="1" w:unhideWhenUsed="1"/>
-    <w:lsdException w:name="footnote text" w:semiHidden="1" w:unhideWhenUsed="1"/>
-    <w:lsdException w:name="annotation text" w:semiHidden="1" w:unhideWhenUsed="1"/>
-    <w:lsdException w:name="header" w:semiHidden="1" w:unhideWhenUsed="1"/>
-    <w:lsdException w:name="footer" w:semiHidden="1" w:unhideWhenUsed="1"/>
-    <w:lsdException w:name="index heading" w:semiHidden="1" w:unhideWhenUsed="1"/>
-    <w:lsdException w:name="caption" w:semiHidden="1" w:unhideWhenUsed="1"/>
-    <w:lsdException w:name="table of figures" w:semiHidden="1" w:unhideWhenUsed="1"/>
-    <w:lsdException w:name="envelope address" w:semiHidden="1" w:unhideWhenUsed="1"/>
-    <w:lsdException w:name="envelope return" w:semiHidden="1" w:unhideWhenUsed="1"/>
-    <w:lsdException w:name="footnote reference" w:semiHidden="1" w:unhideWhenUsed="1"/>
-    <w:lsdException w:name="annotation reference" w:semiHidden="1" w:unhideWhenUsed="1"/>
-    <w:lsdException w:name="line number" w:semiHidden="1" w:unhideWhenUsed="1"/>
-    <w:lsdException w:name="page number" w:semiHidden="1" w:unhideWhenUsed="1"/>
-    <w:lsdException w:name="endnote reference" w:semiHidden="1" w:unhideWhenUsed="1"/>
-    <w:lsdException w:name="endnote text" w:semiHidden="1" w:unhideWhenUsed="1"/>
-    <w:lsdException w:name="table of authorities" w:semiHidden="1" w:unhideWhenUsed="1"/>
-    <w:lsdException w:name="macro" w:semiHidden="1" w:unhideWhenUsed="1"/>
-    <w:lsdException w:name="toa heading" w:semiHidden="1" w:unhideWhenUsed="1"/>
-    <w:lsdException w:name="List" w:semiHidden="1" w:unhideWhenUsed="1"/>
-    <w:lsdException w:name="List Bullet" w:semiHidden="1" w:unhideWhenUsed="1"/>
-    <w:lsdException w:name="List Number" w:semiHidden="1" w:unhideWhenUsed="1"/>
-    <w:lsdException w:name="List 2" w:semiHidden="1" w:unhideWhenUsed="1"/>
-    <w:lsdException w:name="List 3" w:semiHidden="1" w:unhideWhenUsed="1"/>
-    <w:lsdException w:name="List 4" w:semiHidden="1" w:unhideWhenUsed="1"/>
-    <w:lsdException w:name="List 5" w:semiHidden="1" w:unhideWhenUsed="1"/>
-    <w:lsdException w:name="List Bullet 2" w:semiHidden="1" w:unhideWhenUsed="1"/>
-    <w:lsdException w:name="List Bullet 3" w:semiHidden="1" w:unhideWhenUsed="1"/>
-    <w:lsdException w:name="List Bullet 4" w:semiHidden="1" w:unhideWhenUsed="1"/>
-    <w:lsdException w:name="List Bullet 5" w:semiHidden="1" w:unhideWhenUsed="1"/>
-    <w:lsdException w:name="List Number 3" w:semiHidden="1" w:unhideWhenUsed="1"/>
-    <w:lsdException w:name="List Number 4" w:semiHidden="1" w:unhideWhenUsed="1"/>
-    <w:lsdException w:name="Closing" w:semiHidden="1" w:unhideWhenUsed="1"/>
-    <w:lsdException w:name="Signature" w:semiHidden="1" w:unhideWhenUsed="1"/>
-    <w:lsdException w:name="Default Paragraph Font" w:semiHidden="1" w:unhideWhenUsed="1"/>
-    <w:lsdException w:name="Body Text" w:semiHidden="1" w:unhideWhenUsed="1"/>
-    <w:lsdException w:name="Body Text Indent" w:semiHidden="1" w:unhideWhenUsed="1"/>
-    <w:lsdException w:name="List Continue" w:semiHidden="1" w:unhideWhenUsed="1"/>
-    <w:lsdException w:name="List Continue 2" w:semiHidden="1" w:unhideWhenUsed="1"/>
-    <w:lsdException w:name="List Continue 3" w:semiHidden="1" w:unhideWhenUsed="1"/>
-    <w:lsdException w:name="List Continue 4" w:semiHidden="1" w:unhideWhenUsed="1"/>
-    <w:lsdException w:name="List Continue 5" w:semiHidden="1" w:unhideWhenUsed="1"/>
-    <w:lsdException w:name="Message Header" w:semiHidden="1" w:unhideWhenUsed="1"/>
-    <w:lsdException w:name="Salutation" w:semiHidden="1" w:unhideWhenUsed="1"/>
-    <w:lsdException w:name="Date" w:semiHidden="1" w:unhideWhenUsed="1"/>
-    <w:lsdException w:name="Body Text First Indent" w:semiHidden="1" w:unhideWhenUsed="1"/>
-    <w:lsdException w:name="Body Text First Indent 2" w:semiHidden="1" w:unhideWhenUsed="1"/>
-    <w:lsdException w:name="Note Heading" w:semiHidden="1" w:unhideWhenUsed="1"/>
-    <w:lsdException w:name="Body Text 2" w:semiHidden="1" w:unhideWhenUsed="1"/>
-    <w:lsdException w:name="Body Text 3" w:semiHidden="1" w:unhideWhenUsed="1"/>
-    <w:lsdException w:name="Body Text Indent 2" w:semiHidden="1" w:unhideWhenUsed="1"/>
-    <w:lsdException w:name="Document Map" w:semiHidden="1" w:unhideWhenUsed="1"/>
-    <w:lsdException w:name="Plain Text" w:semiHidden="1" w:unhideWhenUsed="1"/>
-    <w:lsdException w:name="E-mail Signature" w:semiHidden="1" w:unhideWhenUsed="1"/>
-    <w:lsdException w:name="HTML Top of Form" w:semiHidden="1" w:unhideWhenUsed="1"/>
-    <w:lsdException w:name="HTML Bottom of Form" w:semiHidden="1" w:unhideWhenUsed="1"/>
-    <w:lsdException w:name="Normal (Web)" w:semiHidden="1" w:unhideWhenUsed="1"/>
-    <w:lsdException w:name="HTML Acronym" w:semiHidden="1" w:unhideWhenUsed="1"/>
-    <w:lsdException w:name="HTML Address" w:semiHidden="1" w:unhideWhenUsed="1"/>
-    <w:lsdException w:name="HTML Cite" w:semiHidden="1" w:unhideWhenUsed="1"/>
-    <w:lsdException w:name="HTML Code" w:semiHidden="1" w:unhideWhenUsed="1"/>
-    <w:lsdException w:name="HTML Definition" w:semiHidden="1" w:unhideWhenUsed="1"/>
-    <w:lsdException w:name="HTML Keyboard" w:semiHidden="1" w:unhideWhenUsed="1"/>
-    <w:lsdException w:name="HTML Preformatted" w:semiHidden="1" w:unhideWhenUsed="1"/>
-    <w:lsdException w:name="HTML Sample" w:semiHidden="1" w:unhideWhenUsed="1"/>
-    <w:lsdException w:name="HTML Typewriter" w:semiHidden="1" w:unhideWhenUsed="1"/>
-    <w:lsdException w:name="HTML Variable" w:semiHidden="1" w:unhideWhenUsed="1"/>
-    <w:lsdException w:name="Normal Table" w:semiHidden="1" w:unhideWhenUsed="1"/>
-    <w:lsdException w:name="annotation subject" w:semiHidden="1" w:unhideWhenUsed="1"/>
-    <w:lsdException w:name="No List" w:semiHidden="1" w:unhideWhenUsed="1"/>
-    <w:lsdException w:name="Outline List 1" w:semiHidden="1" w:unhideWhenUsed="1"/>
-    <w:lsdException w:name="Outline List 2" w:semiHidden="1" w:unhideWhenUsed="1"/>
-    <w:lsdException w:name="Outline List 3" w:semiHidden="1" w:unhideWhenUsed="1"/>
-    <w:lsdException w:name="Table Simple 1" w:semiHidden="1" w:unhideWhenUsed="1"/>
-    <w:lsdException w:name="Table Simple 2" w:semiHidden="1" w:unhideWhenUsed="1"/>
-    <w:lsdException w:name="Table Simple 3" w:semiHidden="1" w:unhideWhenUsed="1"/>
-    <w:lsdException w:name="Table Classic 1" w:semiHidden="1" w:unhideWhenUsed="1"/>
-    <w:lsdException w:name="Table Classic 2" w:semiHidden="1" w:unhideWhenUsed="1"/>
-    <w:lsdException w:name="Table Classic 3" w:semiHidden="1" w:unhideWhenUsed="1"/>
-    <w:lsdException w:name="Table Classic 4" w:semiHidden="1" w:unhideWhenUsed="1"/>
-    <w:lsdException w:name="Table Colorful 1" w:semiHidden="1" w:unhideWhenUsed="1"/>
-    <w:lsdException w:name="Table Colorful 2" w:semiHidden="1" w:unhideWhenUsed="1"/>
-    <w:lsdException w:name="Table Colorful 3" w:semiHidden="1" w:unhideWhenUsed="1"/>
-    <w:lsdException w:name="Table Columns 1" w:semiHidden="1" w:unhideWhenUsed="1"/>
-    <w:lsdException w:name="Table Columns 2" w:semiHidden="1" w:unhideWhenUsed="1"/>
-    <w:lsdException w:name="Table Columns 3" w:semiHidden="1" w:unhideWhenUsed="1"/>
-    <w:lsdException w:name="Table Columns 4" w:semiHidden="1" w:unhideWhenUsed="1"/>
-    <w:lsdException w:name="Table Columns 5" w:semiHidden="1" w:unhideWhenUsed="1"/>
-    <w:lsdException w:name="Table Grid 1" w:semiHidden="1" w:unhideWhenUsed="1"/>
-    <w:lsdException w:name="Table Grid 2" w:semiHidden="1" w:unhideWhenUsed="1"/>
-    <w:lsdException w:name="Table Grid 3" w:semiHidden="1" w:unhideWhenUsed="1"/>
-    <w:lsdException w:name="Table Grid 4" w:semiHidden="1" w:unhideWhenUsed="1"/>
-    <w:lsdException w:name="Table Grid 5" w:semiHidden="1" w:unhideWhenUsed="1"/>
-    <w:lsdException w:name="Table Grid 6" w:semiHidden="1" w:unhideWhenUsed="1"/>
-    <w:lsdException w:name="Table Grid 7" w:semiHidden="1" w:unhideWhenUsed="1"/>
-    <w:lsdException w:name="Table Grid 8" w:semiHidden="1" w:unhideWhenUsed="1"/>
-    <w:lsdException w:name="Table List 1" w:semiHidden="1" w:unhideWhenUsed="1"/>
-    <w:lsdException w:name="Table List 2" w:semiHidden="1" w:unhideWhenUsed="1"/>
-    <w:lsdException w:name="Table List 3" w:semiHidden="1" w:unhideWhenUsed="1"/>
-    <w:lsdException w:name="Table List 4" w:semiHidden="1" w:unhideWhenUsed="1"/>
-    <w:lsdException w:name="Table List 5" w:semiHidden="1" w:unhideWhenUsed="1"/>
-    <w:lsdException w:name="Table List 6" w:semiHidden="1" w:unhideWhenUsed="1"/>
-    <w:lsdException w:name="Table List 7" w:semiHidden="1" w:unhideWhenUsed="1"/>
-    <w:lsdException w:name="Table List 8" w:semiHidden="1" w:unhideWhenUsed="1"/>
-    <w:lsdException w:name="Table 3D effects 1" w:semiHidden="1" w:unhideWhenUsed="1"/>
-    <w:lsdException w:name="Table 3D effects 2" w:semiHidden="1" w:unhideWhenUsed="1"/>
-    <w:lsdException w:name="Table 3D effects 3" w:semiHidden="1" w:unhideWhenUsed="1"/>
-    <w:lsdException w:name="Table Contemporary" w:semiHidden="1" w:unhideWhenUsed="1"/>
-    <w:lsdException w:name="Table Elegant" w:semiHidden="1" w:unhideWhenUsed="1"/>
-    <w:lsdException w:name="Table Professional" w:semiHidden="1" w:unhideWhenUsed="1"/>
-    <w:lsdException w:name="Table Subtle 1" w:semiHidden="1" w:unhideWhenUsed="1"/>
-    <w:lsdException w:name="Table Subtle 2" w:semiHidden="1" w:unhideWhenUsed="1"/>
-    <w:lsdException w:name="Table Web 1" w:semiHidden="1" w:unhideWhenUsed="1"/>
-    <w:lsdException w:name="Table Web 2" w:semiHidden="1" w:unhideWhenUsed="1"/>
-    <w:lsdException w:name="Table Web 3" w:semiHidden="1" w:unhideWhenUsed="1"/>
-    <w:lsdException w:name="Balloon Text" w:semiHidden="1" w:unhideWhenUsed="1"/>
-    <w:lsdException w:name="Table Theme" w:semiHidden="1" w:unhideWhenUsed="1"/>
-    <w:lsdException w:name="Placeholder Text" w:semiHidden="1"/>
-    <w:lsdException w:name="Light Shading"/>
-    <w:lsdException w:name="Light List"/>
-    <w:lsdException w:name="Light Grid"/>
-    <w:lsdException w:name="Medium Shading 1"/>
-    <w:lsdException w:name="Medium Shading 2"/>
-    <w:lsdException w:name="Medium List 1"/>
-    <w:lsdException w:name="Medium List 2"/>
-    <w:lsdException w:name="Medium Grid 1"/>
-    <w:lsdException w:name="Medium Grid 2"/>
-    <w:lsdException w:name="Medium Grid 3"/>
-    <w:lsdException w:name="Dark List"/>
-    <w:lsdException w:name="Colorful Shading"/>
-    <w:lsdException w:name="Colorful List"/>
-    <w:lsdException w:name="Colorful Grid"/>
-    <w:lsdException w:name="Light Shading Accent 1"/>
-    <w:lsdException w:name="Light List Accent 1"/>
-    <w:lsdException w:name="Light Grid Accent 1"/>
-    <w:lsdException w:name="Medium Shading 1 Accent 1"/>
-    <w:lsdException w:name="Medium Shading 2 Accent 1"/>
-    <w:lsdException w:name="Medium List 1 Accent 1"/>
-    <w:lsdException w:name="Revision" w:semiHidden="1"/>
-    <w:lsdException w:name="Medium List 2 Accent 1"/>
-    <w:lsdException w:name="Medium Grid 1 Accent 1"/>
-    <w:lsdException w:name="Medium Grid 2 Accent 1"/>
-    <w:lsdException w:name="Medium Grid 3 Accent 1"/>
-    <w:lsdException w:name="Dark List Accent 1"/>
-    <w:lsdException w:name="Colorful Shading Accent 1"/>
-    <w:lsdException w:name="Colorful List Accent 1"/>
-    <w:lsdException w:name="Colorful Grid Accent 1"/>
-    <w:lsdException w:name="Light Shading Accent 2"/>
-    <w:lsdException w:name="Light List Accent 2"/>
-    <w:lsdException w:name="Light Grid Accent 2"/>
-    <w:lsdException w:name="Medium Shading 1 Accent 2"/>
-    <w:lsdException w:name="Medium Shading 2 Accent 2"/>
-    <w:lsdException w:name="Medium List 1 Accent 2"/>
-    <w:lsdException w:name="Medium List 2 Accent 2"/>
-    <w:lsdException w:name="Medium Grid 1 Accent 2"/>
-    <w:lsdException w:name="Medium Grid 2 Accent 2"/>
-    <w:lsdException w:name="Medium Grid 3 Accent 2"/>
-    <w:lsdException w:name="Dark List Accent 2"/>
-    <w:lsdException w:name="Colorful Shading Accent 2"/>
-    <w:lsdException w:name="Colorful List Accent 2"/>
-    <w:lsdException w:name="Colorful Grid Accent 2"/>
-    <w:lsdException w:name="Light Shading Accent 3"/>
-    <w:lsdException w:name="Light List Accent 3"/>
-    <w:lsdException w:name="Light Grid Accent 3"/>
-    <w:lsdException w:name="Medium Shading 1 Accent 3"/>
-    <w:lsdException w:name="Medium Shading 2 Accent 3"/>
-    <w:lsdException w:name="Medium List 1 Accent 3"/>
-    <w:lsdException w:name="Medium List 2 Accent 3"/>
-    <w:lsdException w:name="Medium Grid 1 Accent 3"/>
-    <w:lsdException w:name="Medium Grid 2 Accent 3"/>
-    <w:lsdException w:name="Medium Grid 3 Accent 3"/>
-    <w:lsdException w:name="Dark List Accent 3"/>
-    <w:lsdException w:name="Colorful Shading Accent 3"/>
-    <w:lsdException w:name="Colorful List Accent 3"/>
-    <w:lsdException w:name="Colorful Grid Accent 3"/>
-    <w:lsdException w:name="Light Shading Accent 4"/>
-    <w:lsdException w:name="Light List Accent 4"/>
-    <w:lsdException w:name="Light Grid Accent 4"/>
-    <w:lsdException w:name="Medium Shading 1 Accent 4"/>
-    <w:lsdException w:name="Medium Shading 2 Accent 4"/>
-    <w:lsdException w:name="Medium List 1 Accent 4"/>
-    <w:lsdException w:name="Medium List 2 Accent 4"/>
-    <w:lsdException w:name="Medium Grid 1 Accent 4"/>
-    <w:lsdException w:name="Medium Grid 2 Accent 4"/>
-    <w:lsdException w:name="Medium Grid 3 Accent 4"/>
-    <w:lsdException w:name="Dark List Accent 4"/>
-    <w:lsdException w:name="Colorful Shading Accent 4"/>
-    <w:lsdException w:name="Colorful List Accent 4"/>
-    <w:lsdException w:name="Colorful Grid Accent 4"/>
-    <w:lsdException w:name="Light Shading Accent 5"/>
-    <w:lsdException w:name="Light List Accent 5"/>
-    <w:lsdException w:name="Light Grid Accent 5"/>
-    <w:lsdException w:name="Medium Shading 1 Accent 5"/>
-    <w:lsdException w:name="Medium Shading 2 Accent 5"/>
-    <w:lsdException w:name="Medium List 1 Accent 5"/>
-    <w:lsdException w:name="Medium List 2 Accent 5"/>
-    <w:lsdException w:name="Medium Grid 1 Accent 5"/>
-    <w:lsdException w:name="Medium Grid 2 Accent 5"/>
-    <w:lsdException w:name="Medium Grid 3 Accent 5"/>
-    <w:lsdException w:name="Dark List Accent 5"/>
-    <w:lsdException w:name="Colorful Shading Accent 5"/>
-    <w:lsdException w:name="Colorful List Accent 5"/>
-    <w:lsdException w:name="Colorful Grid Accent 5"/>
-    <w:lsdException w:name="Light Shading Accent 6"/>
-    <w:lsdException w:name="Light List Accent 6"/>
-    <w:lsdException w:name="Light Grid Accent 6"/>
-    <w:lsdException w:name="Medium Shading 1 Accent 6"/>
-    <w:lsdException w:name="Medium Shading 2 Accent 6"/>
-    <w:lsdException w:name="Medium List 1 Accent 6"/>
-    <w:lsdException w:name="Medium List 2 Accent 6"/>
-    <w:lsdException w:name="Medium Grid 1 Accent 6"/>
-    <w:lsdException w:name="Medium Grid 2 Accent 6"/>
-    <w:lsdException w:name="Medium Grid 3 Accent 6"/>
-    <w:lsdException w:name="Dark List Accent 6"/>
-    <w:lsdException w:name="Colorful Shading Accent 6"/>
-    <w:lsdException w:name="Colorful List Accent 6"/>
-    <w:lsdException w:name="Colorful Grid Accent 6"/>
-    <w:lsdException w:name="Bibliography" w:semiHidden="1" w:unhideWhenUsed="1"/>
-    <w:lsdException w:name="TOC Heading" w:semiHidden="1" w:unhideWhenUsed="1"/>
-    <w:lsdException w:name="Grid Table 4" w:uiPriority="49"/>
-    <w:lsdException w:name="Grid Table 5 Dark" w:uiPriority="50"/>
-    <w:lsdException w:name="Grid Table 6 Colorful" w:uiPriority="51"/>
-    <w:lsdException w:name="Grid Table 7 Colorful" w:uiPriority="52"/>
-    <w:lsdException w:name="Grid Table 1 Light Accent 1" w:uiPriority="46"/>
-    <w:lsdException w:name="Grid Table 2 Accent 1" w:uiPriority="47"/>
-    <w:lsdException w:name="Grid Table 3 Accent 1" w:uiPriority="48"/>
-    <w:lsdException w:name="Grid Table 4 Accent 1" w:uiPriority="49"/>
-    <w:lsdException w:name="Grid Table 5 Dark Accent 1" w:uiPriority="50"/>
-    <w:lsdException w:name="Grid Table 6 Colorful Accent 1" w:uiPriority="51"/>
-    <w:lsdException w:name="Grid Table 7 Colorful Accent 1" w:uiPriority="52"/>
-    <w:lsdException w:name="Grid Table 1 Light Accent 2" w:uiPriority="46"/>
-    <w:lsdException w:name="Grid Table 2 Accent 2" w:uiPriority="47"/>
-    <w:lsdException w:name="Grid Table 3 Accent 2" w:uiPriority="48"/>
-    <w:lsdException w:name="Grid Table 4 Accent 2" w:uiPriority="49"/>
-    <w:lsdException w:name="Grid Table 5 Dark Accent 2" w:uiPriority="50"/>
-    <w:lsdException w:name="Grid Table 6 Colorful Accent 2" w:uiPriority="51"/>
-    <w:lsdException w:name="Grid Table 7 Colorful Accent 2" w:uiPriority="52"/>
-    <w:lsdException w:name="Grid Table 1 Light Accent 3" w:uiPriority="46"/>
-    <w:lsdException w:name="Grid Table 2 Accent 3" w:uiPriority="47"/>
-    <w:lsdException w:name="Grid Table 3 Accent 3" w:uiPriority="48"/>
-    <w:lsdException w:name="Grid Table 4 Accent 3" w:uiPriority="49"/>
-    <w:lsdException w:name="Grid Table 5 Dark Accent 3" w:uiPriority="50"/>
-    <w:lsdException w:name="Grid Table 6 Colorful Accent 3" w:uiPriority="51"/>
-    <w:lsdException w:name="Grid Table 7 Colorful Accent 3" w:uiPriority="52"/>
-    <w:lsdException w:name="Grid Table 1 Light Accent 4" w:uiPriority="46"/>
-    <w:lsdException w:name="Grid Table 2 Accent 4" w:uiPriority="47"/>
-    <w:lsdException w:name="Grid Table 3 Accent 4" w:uiPriority="48"/>
-    <w:lsdException w:name="Grid Table 4 Accent 4" w:uiPriority="49"/>
-    <w:lsdException w:name="Grid Table 5 Dark Accent 4" w:uiPriority="50"/>
-    <w:lsdException w:name="Grid Table 6 Colorful Accent 4" w:uiPriority="51"/>
-    <w:lsdException w:name="Grid Table 7 Colorful Accent 4" w:uiPriority="52"/>
-    <w:lsdException w:name="Grid Table 1 Light Accent 5" w:uiPriority="46"/>
-    <w:lsdException w:name="Grid Table 2 Accent 5" w:uiPriority="47"/>
-    <w:lsdException w:name="Grid Table 3 Accent 5" w:uiPriority="48"/>
-    <w:lsdException w:name="Grid Table 4 Accent 5" w:uiPriority="49"/>
-    <w:lsdException w:name="Grid Table 5 Dark Accent 5" w:uiPriority="50"/>
-    <w:lsdException w:name="Grid Table 6 Colorful Accent 5" w:uiPriority="51"/>
-    <w:lsdException w:name="Grid Table 7 Colorful Accent 5" w:uiPriority="52"/>
-    <w:lsdException w:name="Grid Table 1 Light Accent 6" w:uiPriority="46"/>
-    <w:lsdException w:name="Grid Table 2 Accent 6" w:uiPriority="47"/>
-    <w:lsdException w:name="Grid Table 3 Accent 6" w:uiPriority="48"/>
-    <w:lsdException w:name="Grid Table 4 Accent 6" w:uiPriority="49"/>
-    <w:lsdException w:name="Grid Table 5 Dark Accent 6" w:uiPriority="50"/>
-    <w:lsdException w:name="Grid Table 6 Colorful Accent 6" w:uiPriority="51"/>
-    <w:lsdException w:name="Grid Table 7 Colorful Accent 6" w:uiPriority="52"/>
-    <w:lsdException w:name="List Table 1 Light" w:uiPriority="46"/>
-    <w:lsdException w:name="List Table 2" w:uiPriority="47"/>
-    <w:lsdException w:name="List Table 3" w:uiPriority="48"/>
-    <w:lsdException w:name="List Table 4" w:uiPriority="49"/>
-    <w:lsdException w:name="List Table 5 Dark" w:uiPriority="50"/>
-    <w:lsdException w:name="List Table 6 Colorful" w:uiPriority="51"/>
-    <w:lsdException w:name="List Table 7 Colorful" w:uiPriority="52"/>
-    <w:lsdException w:name="List Table 1 Light Accent 1" w:uiPriority="46"/>
-    <w:lsdException w:name="List Table 2 Accent 1" w:uiPriority="47"/>
-    <w:lsdException w:name="List Table 3 Accent 1" w:uiPriority="48"/>
-    <w:lsdException w:name="List Table 4 Accent 1" w:uiPriority="49"/>
-    <w:lsdException w:name="List Table 5 Dark Accent 1" w:uiPriority="50"/>
-    <w:lsdException w:name="List Table 6 Colorful Accent 1" w:uiPriority="51"/>
-    <w:lsdException w:name="List Table 7 Colorful Accent 1" w:uiPriority="52"/>
-    <w:lsdException w:name="List Table 1 Light Accent 2" w:uiPriority="46"/>
-    <w:lsdException w:name="List Table 2 Accent 2" w:uiPriority="47"/>
-    <w:lsdException w:name="List Table 3 Accent 2" w:uiPriority="48"/>
-    <w:lsdException w:name="List Table 4 Accent 2" w:uiPriority="49"/>
-    <w:lsdException w:name="List Table 5 Dark Accent 2" w:uiPriority="50"/>
-    <w:lsdException w:name="List Table 6 Colorful Accent 2" w:uiPriority="51"/>
-    <w:lsdException w:name="List Table 7 Colorful Accent 2" w:uiPriority="52"/>
-    <w:lsdException w:name="List Table 1 Light Accent 3" w:uiPriority="46"/>
-    <w:lsdException w:name="List Table 2 Accent 3" w:uiPriority="47"/>
-    <w:lsdException w:name="List Table 3 Accent 3" w:uiPriority="48"/>
-    <w:lsdException w:name="List Table 4 Accent 3" w:uiPriority="49"/>
-    <w:lsdException w:name="List Table 5 Dark Accent 3" w:uiPriority="50"/>
-    <w:lsdException w:name="List Table 6 Colorful Accent 3" w:uiPriority="51"/>
-    <w:lsdException w:name="List Table 7 Colorful Accent 3" w:uiPriority="52"/>
-    <w:lsdException w:name="List Table 1 Light Accent 4" w:uiPriority="46"/>
-    <w:lsdException w:name="List Table 2 Accent 4" w:uiPriority="47"/>
-    <w:lsdException w:name="List Table 3 Accent 4" w:uiPriority="48"/>
-    <w:lsdException w:name="List Table 4 Accent 4" w:uiPriority="49"/>
-    <w:lsdException w:name="List Table 5 Dark Accent 4" w:uiPriority="50"/>
-    <w:lsdException w:name="List Table 6 Colorful Accent 4" w:uiPriority="51"/>
-    <w:lsdException w:name="List Table 7 Colorful Accent 4" w:uiPriority="52"/>
-    <w:lsdException w:name="List Table 1 Light Accent 5" w:uiPriority="46"/>
-    <w:lsdException w:name="List Table 2 Accent 5" w:uiPriority="47"/>
-    <w:lsdException w:name="List Table 3 Accent 5" w:uiPriority="48"/>
-    <w:lsdException w:name="List Table 4 Accent 5" w:uiPriority="49"/>
-    <w:lsdException w:name="List Table 5 Dark Accent 5" w:uiPriority="50"/>
-    <w:lsdException w:name="List Table 6 Colorful Accent 5" w:uiPriority="51"/>
-    <w:lsdException w:name="List Table 7 Colorful Accent 5" w:uiPriority="52"/>
-    <w:lsdException w:name="List Table 1 Light Accent 6" w:uiPriority="46"/>
-    <w:lsdException w:name="List Table 2 Accent 6" w:uiPriority="47"/>
-    <w:lsdException w:name="List Table 3 Accent 6" w:uiPriority="48"/>
-    <w:lsdException w:name="List Table 4 Accent 6" w:uiPriority="49"/>
-    <w:lsdException w:name="List Table 5 Dark Accent 6" w:uiPriority="50"/>
-    <w:lsdException w:name="List Table 6 Colorful Accent 6" w:uiPriority="51"/>
-    <w:lsdException w:name="List Table 7 Colorful Accent 6" w:uiPriority="52"/>
+  <w:latentStyles w:defLockedState="0" w:defUIPriority="0" w:defSemiHidden="1" w:defUnhideWhenUsed="0" w:defQFormat="0" w:count="267">
+    <w:lsdException w:name="Normal" w:semiHidden="0"/>
+    <w:lsdException w:name="heading 1" w:semiHidden="0"/>
+    <w:lsdException w:name="heading 2" w:semiHidden="0"/>
+    <w:lsdException w:name="heading 3" w:semiHidden="0"/>
+    <w:lsdException w:name="heading 4" w:semiHidden="0"/>
+    <w:lsdException w:name="heading 5" w:semiHidden="0"/>
+    <w:lsdException w:name="heading 6" w:semiHidden="0"/>
+    <w:lsdException w:name="heading 7" w:semiHidden="0"/>
+    <w:lsdException w:name="heading 8" w:semiHidden="0"/>
+    <w:lsdException w:name="heading 9" w:semiHidden="0"/>
+    <w:lsdException w:name="index 1" w:unhideWhenUsed="1"/>
+    <w:lsdException w:name="index 2" w:semiHidden="0"/>
+    <w:lsdException w:name="index 3" w:semiHidden="0"/>
+    <w:lsdException w:name="index 4" w:semiHidden="0"/>
+    <w:lsdException w:name="index 5" w:semiHidden="0"/>
+    <w:lsdException w:name="index 6" w:semiHidden="0"/>
+    <w:lsdException w:name="index 7" w:unhideWhenUsed="1"/>
+    <w:lsdException w:name="index 8" w:unhideWhenUsed="1"/>
+    <w:lsdException w:name="index 9" w:unhideWhenUsed="1"/>
+    <w:lsdException w:name="toc 1" w:unhideWhenUsed="1"/>
+    <w:lsdException w:name="toc 2" w:unhideWhenUsed="1"/>
+    <w:lsdException w:name="toc 3" w:unhideWhenUsed="1"/>
+    <w:lsdException w:name="toc 4" w:unhideWhenUsed="1"/>
+    <w:lsdException w:name="toc 5" w:unhideWhenUsed="1"/>
+    <w:lsdException w:name="toc 6" w:unhideWhenUsed="1"/>
+    <w:lsdException w:name="toc 7" w:unhideWhenUsed="1"/>
+    <w:lsdException w:name="toc 8" w:unhideWhenUsed="1"/>
+    <w:lsdException w:name="toc 9" w:unhideWhenUsed="1"/>
+    <w:lsdException w:name="Normal Indent" w:unhideWhenUsed="1"/>
+    <w:lsdException w:name="footnote text" w:unhideWhenUsed="1"/>
+    <w:lsdException w:name="annotation text" w:unhideWhenUsed="1"/>
+    <w:lsdException w:name="header" w:unhideWhenUsed="1"/>
+    <w:lsdException w:name="footer" w:unhideWhenUsed="1"/>
+    <w:lsdException w:name="index heading" w:unhideWhenUsed="1"/>
+    <w:lsdException w:name="caption" w:unhideWhenUsed="1"/>
+    <w:lsdException w:name="table of figures" w:unhideWhenUsed="1"/>
+    <w:lsdException w:name="envelope address" w:unhideWhenUsed="1"/>
+    <w:lsdException w:name="envelope return" w:unhideWhenUsed="1"/>
+    <w:lsdException w:name="footnote reference" w:unhideWhenUsed="1"/>
+    <w:lsdException w:name="annotation reference" w:unhideWhenUsed="1"/>
+    <w:lsdException w:name="line number" w:unhideWhenUsed="1"/>
+    <w:lsdException w:name="page number" w:unhideWhenUsed="1"/>
+    <w:lsdException w:name="endnote reference" w:unhideWhenUsed="1"/>
+    <w:lsdException w:name="endnote text" w:unhideWhenUsed="1"/>
+    <w:lsdException w:name="table of authorities" w:unhideWhenUsed="1"/>
+    <w:lsdException w:name="macro" w:unhideWhenUsed="1"/>
+    <w:lsdException w:name="toa heading" w:unhideWhenUsed="1"/>
+    <w:lsdException w:name="List" w:unhideWhenUsed="1"/>
+    <w:lsdException w:name="List Bullet" w:unhideWhenUsed="1"/>
+    <w:lsdException w:name="List Number" w:unhideWhenUsed="1"/>
+    <w:lsdException w:name="List 2" w:unhideWhenUsed="1"/>
+    <w:lsdException w:name="List 3" w:unhideWhenUsed="1"/>
+    <w:lsdException w:name="List 4" w:unhideWhenUsed="1"/>
+    <w:lsdException w:name="List 5" w:unhideWhenUsed="1"/>
+    <w:lsdException w:name="List Bullet 2" w:unhideWhenUsed="1"/>
+    <w:lsdException w:name="List Bullet 3" w:unhideWhenUsed="1"/>
+    <w:lsdException w:name="List Bullet 4" w:unhideWhenUsed="1"/>
+    <w:lsdException w:name="List Bullet 5" w:unhideWhenUsed="1"/>
+    <w:lsdException w:name="List Number 2" w:semiHidden="0"/>
+    <w:lsdException w:name="List Number 3" w:unhideWhenUsed="1"/>
+    <w:lsdException w:name="List Number 4" w:unhideWhenUsed="1"/>
+    <w:lsdException w:name="List Number 5" w:semiHidden="0"/>
+    <w:lsdException w:name="Title" w:semiHidden="0"/>
+    <w:lsdException w:name="Closing" w:unhideWhenUsed="1"/>
+    <w:lsdException w:name="Signature" w:unhideWhenUsed="1"/>
+    <w:lsdException w:name="Default Paragraph Font" w:unhideWhenUsed="1"/>
+    <w:lsdException w:name="Body Text" w:unhideWhenUsed="1"/>
+    <w:lsdException w:name="Body Text Indent" w:unhideWhenUsed="1"/>
+    <w:lsdException w:name="List Continue" w:unhideWhenUsed="1"/>
+    <w:lsdException w:name="List Continue 2" w:unhideWhenUsed="1"/>
+    <w:lsdException w:name="List Continue 3" w:unhideWhenUsed="1"/>
+    <w:lsdException w:name="List Continue 4" w:unhideWhenUsed="1"/>
+    <w:lsdException w:name="List Continue 5" w:unhideWhenUsed="1"/>
+    <w:lsdException w:name="Message Header" w:unhideWhenUsed="1"/>
+    <w:lsdException w:name="Subtitle" w:semiHidden="0"/>
+    <w:lsdException w:name="Salutation" w:unhideWhenUsed="1"/>
+    <w:lsdException w:name="Date" w:unhideWhenUsed="1"/>
+    <w:lsdException w:name="Body Text First Indent" w:unhideWhenUsed="1"/>
+    <w:lsdException w:name="Body Text First Indent 2" w:unhideWhenUsed="1"/>
+    <w:lsdException w:name="Note Heading" w:unhideWhenUsed="1"/>
+    <w:lsdException w:name="Body Text 2" w:unhideWhenUsed="1"/>
+    <w:lsdException w:name="Body Text 3" w:unhideWhenUsed="1"/>
+    <w:lsdException w:name="Body Text Indent 2" w:unhideWhenUsed="1"/>
+    <w:lsdException w:name="Body Text Indent 3" w:semiHidden="0"/>
+    <w:lsdException w:name="Block Text" w:semiHidden="0"/>
+    <w:lsdException w:name="Hyperlink" w:semiHidden="0"/>
+    <w:lsdException w:name="FollowedHyperlink" w:semiHidden="0"/>
+    <w:lsdException w:name="Strong" w:semiHidden="0"/>
+    <w:lsdException w:name="Emphasis" w:semiHidden="0"/>
+    <w:lsdException w:name="Document Map" w:unhideWhenUsed="1"/>
+    <w:lsdException w:name="Plain Text" w:unhideWhenUsed="1"/>
+    <w:lsdException w:name="E-mail Signature" w:unhideWhenUsed="1"/>
+    <w:lsdException w:name="HTML Top of Form" w:unhideWhenUsed="1"/>
+    <w:lsdException w:name="HTML Bottom of Form" w:unhideWhenUsed="1"/>
+    <w:lsdException w:name="Normal (Web)" w:unhideWhenUsed="1"/>
+    <w:lsdException w:name="HTML Acronym" w:unhideWhenUsed="1"/>
+    <w:lsdException w:name="HTML Address" w:unhideWhenUsed="1"/>
+    <w:lsdException w:name="HTML Cite" w:unhideWhenUsed="1"/>
+    <w:lsdException w:name="HTML Code" w:unhideWhenUsed="1"/>
+    <w:lsdException w:name="HTML Definition" w:unhideWhenUsed="1"/>
+    <w:lsdException w:name="HTML Keyboard" w:unhideWhenUsed="1"/>
+    <w:lsdException w:name="HTML Preformatted" w:unhideWhenUsed="1"/>
+    <w:lsdException w:name="HTML Sample" w:unhideWhenUsed="1"/>
+    <w:lsdException w:name="HTML Typewriter" w:unhideWhenUsed="1"/>
+    <w:lsdException w:name="HTML Variable" w:unhideWhenUsed="1"/>
+    <w:lsdException w:name="Normal Table" w:unhideWhenUsed="1"/>
+    <w:lsdException w:name="annotation subject" w:unhideWhenUsed="1"/>
+    <w:lsdException w:name="No List" w:unhideWhenUsed="1"/>
+    <w:lsdException w:name="Outline List 1" w:unhideWhenUsed="1"/>
+    <w:lsdException w:name="Outline List 2" w:unhideWhenUsed="1"/>
+    <w:lsdException w:name="Outline List 3" w:unhideWhenUsed="1"/>
+    <w:lsdException w:name="Table Simple 1" w:unhideWhenUsed="1"/>
+    <w:lsdException w:name="Table Simple 2" w:unhideWhenUsed="1"/>
+    <w:lsdException w:name="Table Simple 3" w:unhideWhenUsed="1"/>
+    <w:lsdException w:name="Table Classic 1" w:unhideWhenUsed="1"/>
+    <w:lsdException w:name="Table Classic 2" w:unhideWhenUsed="1"/>
+    <w:lsdException w:name="Table Classic 3" w:unhideWhenUsed="1"/>
+    <w:lsdException w:name="Table Classic 4" w:unhideWhenUsed="1"/>
+    <w:lsdException w:name="Table Colorful 1" w:unhideWhenUsed="1"/>
+    <w:lsdException w:name="Table Colorful 2" w:unhideWhenUsed="1"/>
+    <w:lsdException w:name="Table Colorful 3" w:unhideWhenUsed="1"/>
+    <w:lsdException w:name="Table Columns 1" w:unhideWhenUsed="1"/>
+    <w:lsdException w:name="Table Columns 2" w:unhideWhenUsed="1"/>
+    <w:lsdException w:name="Table Columns 3" w:unhideWhenUsed="1"/>
+    <w:lsdException w:name="Table Columns 4" w:unhideWhenUsed="1"/>
+    <w:lsdException w:name="Table Columns 5" w:unhideWhenUsed="1"/>
+    <w:lsdException w:name="Table Grid 1" w:unhideWhenUsed="1"/>
+    <w:lsdException w:name="Table Grid 2" w:unhideWhenUsed="1"/>
+    <w:lsdException w:name="Table Grid 3" w:unhideWhenUsed="1"/>
+    <w:lsdException w:name="Table Grid 4" w:unhideWhenUsed="1"/>
+    <w:lsdException w:name="Table Grid 5" w:unhideWhenUsed="1"/>
+    <w:lsdException w:name="Table Grid 6" w:unhideWhenUsed="1"/>
+    <w:lsdException w:name="Table Grid 7" w:unhideWhenUsed="1"/>
+    <w:lsdException w:name="Table Grid 8" w:unhideWhenUsed="1"/>
+    <w:lsdException w:name="Table List 1" w:unhideWhenUsed="1"/>
+    <w:lsdException w:name="Table List 2" w:unhideWhenUsed="1"/>
+    <w:lsdException w:name="Table List 3" w:unhideWhenUsed="1"/>
+    <w:lsdException w:name="Table List 4" w:unhideWhenUsed="1"/>
+    <w:lsdException w:name="Table List 5" w:unhideWhenUsed="1"/>
+    <w:lsdException w:name="Table List 6" w:unhideWhenUsed="1"/>
+    <w:lsdException w:name="Table List 7" w:unhideWhenUsed="1"/>
+    <w:lsdException w:name="Table List 8" w:unhideWhenUsed="1"/>
+    <w:lsdException w:name="Table 3D effects 1" w:unhideWhenUsed="1"/>
+    <w:lsdException w:name="Table 3D effects 2" w:unhideWhenUsed="1"/>
+    <w:lsdException w:name="Table 3D effects 3" w:unhideWhenUsed="1"/>
+    <w:lsdException w:name="Table Contemporary" w:unhideWhenUsed="1"/>
+    <w:lsdException w:name="Table Elegant" w:unhideWhenUsed="1"/>
+    <w:lsdException w:name="Table Professional" w:unhideWhenUsed="1"/>
+    <w:lsdException w:name="Table Subtle 1" w:unhideWhenUsed="1"/>
+    <w:lsdException w:name="Table Subtle 2" w:unhideWhenUsed="1"/>
+    <w:lsdException w:name="Table Web 1" w:unhideWhenUsed="1"/>
+    <w:lsdException w:name="Table Web 2" w:unhideWhenUsed="1"/>
+    <w:lsdException w:name="Table Web 3" w:unhideWhenUsed="1"/>
+    <w:lsdException w:name="Balloon Text" w:unhideWhenUsed="1"/>
+    <w:lsdException w:name="Table Grid" w:semiHidden="0"/>
+    <w:lsdException w:name="Table Theme" w:unhideWhenUsed="1"/>
+    <w:lsdException w:name="No Spacing" w:semiHidden="0"/>
+    <w:lsdException w:name="Light Shading" w:semiHidden="0"/>
+    <w:lsdException w:name="Light List" w:semiHidden="0"/>
+    <w:lsdException w:name="Light Grid" w:semiHidden="0"/>
+    <w:lsdException w:name="Medium Shading 1" w:semiHidden="0"/>
+    <w:lsdException w:name="Medium Shading 2" w:semiHidden="0"/>
+    <w:lsdException w:name="Medium List 1" w:semiHidden="0"/>
+    <w:lsdException w:name="Medium List 2" w:semiHidden="0"/>
+    <w:lsdException w:name="Medium Grid 1" w:semiHidden="0"/>
+    <w:lsdException w:name="Medium Grid 2" w:semiHidden="0"/>
+    <w:lsdException w:name="Medium Grid 3" w:semiHidden="0"/>
+    <w:lsdException w:name="Dark List" w:semiHidden="0"/>
+    <w:lsdException w:name="Colorful Shading" w:semiHidden="0"/>
+    <w:lsdException w:name="Colorful List" w:semiHidden="0"/>
+    <w:lsdException w:name="Colorful Grid" w:semiHidden="0"/>
+    <w:lsdException w:name="Light Shading Accent 1" w:semiHidden="0"/>
+    <w:lsdException w:name="Light List Accent 1" w:semiHidden="0"/>
+    <w:lsdException w:name="Light Grid Accent 1" w:semiHidden="0"/>
+    <w:lsdException w:name="Medium Shading 1 Accent 1" w:semiHidden="0"/>
+    <w:lsdException w:name="Medium Shading 2 Accent 1" w:semiHidden="0"/>
+    <w:lsdException w:name="Medium List 1 Accent 1" w:semiHidden="0"/>
+    <w:lsdException w:name="List Paragraph" w:semiHidden="0"/>
+    <w:lsdException w:name="Quote" w:semiHidden="0"/>
+    <w:lsdException w:name="Intense Quote" w:semiHidden="0"/>
+    <w:lsdException w:name="Medium List 2 Accent 1" w:semiHidden="0"/>
+    <w:lsdException w:name="Medium Grid 1 Accent 1" w:semiHidden="0"/>
+    <w:lsdException w:name="Medium Grid 2 Accent 1" w:semiHidden="0"/>
+    <w:lsdException w:name="Medium Grid 3 Accent 1" w:semiHidden="0"/>
+    <w:lsdException w:name="Dark List Accent 1" w:semiHidden="0"/>
+    <w:lsdException w:name="Colorful Shading Accent 1" w:semiHidden="0"/>
+    <w:lsdException w:name="Colorful List Accent 1" w:semiHidden="0"/>
+    <w:lsdException w:name="Colorful Grid Accent 1" w:semiHidden="0"/>
+    <w:lsdException w:name="Light Shading Accent 2" w:semiHidden="0"/>
+    <w:lsdException w:name="Light List Accent 2" w:semiHidden="0"/>
+    <w:lsdException w:name="Light Grid Accent 2" w:semiHidden="0"/>
+    <w:lsdException w:name="Medium Shading 1 Accent 2" w:semiHidden="0"/>
+    <w:lsdException w:name="Medium Shading 2 Accent 2" w:semiHidden="0"/>
+    <w:lsdException w:name="Medium List 1 Accent 2" w:semiHidden="0"/>
+    <w:lsdException w:name="Medium List 2 Accent 2" w:semiHidden="0"/>
+    <w:lsdException w:name="Medium Grid 1 Accent 2" w:semiHidden="0"/>
+    <w:lsdException w:name="Medium Grid 2 Accent 2" w:semiHidden="0"/>
+    <w:lsdException w:name="Medium Grid 3 Accent 2" w:semiHidden="0"/>
+    <w:lsdException w:name="Dark List Accent 2" w:semiHidden="0"/>
+    <w:lsdException w:name="Colorful Shading Accent 2" w:semiHidden="0"/>
+    <w:lsdException w:name="Colorful List Accent 2" w:semiHidden="0"/>
+    <w:lsdException w:name="Colorful Grid Accent 2" w:semiHidden="0"/>
+    <w:lsdException w:name="Light Shading Accent 3" w:semiHidden="0"/>
+    <w:lsdException w:name="Light List Accent 3" w:semiHidden="0"/>
+    <w:lsdException w:name="Light Grid Accent 3" w:semiHidden="0"/>
+    <w:lsdException w:name="Medium Shading 1 Accent 3" w:semiHidden="0"/>
+    <w:lsdException w:name="Medium Shading 2 Accent 3" w:semiHidden="0"/>
+    <w:lsdException w:name="Medium List 1 Accent 3" w:semiHidden="0"/>
+    <w:lsdException w:name="Medium List 2 Accent 3" w:semiHidden="0"/>
+    <w:lsdException w:name="Medium Grid 1 Accent 3" w:semiHidden="0"/>
+    <w:lsdException w:name="Medium Grid 2 Accent 3" w:semiHidden="0"/>
+    <w:lsdException w:name="Medium Grid 3 Accent 3" w:semiHidden="0"/>
+    <w:lsdException w:name="Dark List Accent 3" w:semiHidden="0"/>
+    <w:lsdException w:name="Colorful Shading Accent 3" w:semiHidden="0"/>
+    <w:lsdException w:name="Colorful List Accent 3" w:semiHidden="0"/>
+    <w:lsdException w:name="Colorful Grid Accent 3" w:semiHidden="0"/>
+    <w:lsdException w:name="Light Shading Accent 4" w:semiHidden="0"/>
+    <w:lsdException w:name="Light List Accent 4" w:semiHidden="0"/>
+    <w:lsdException w:name="Light Grid Accent 4" w:semiHidden="0"/>
+    <w:lsdException w:name="Medium Shading 1 Accent 4" w:semiHidden="0"/>
+    <w:lsdException w:name="Medium Shading 2 Accent 4" w:semiHidden="0"/>
+    <w:lsdException w:name="Medium List 1 Accent 4" w:semiHidden="0"/>
+    <w:lsdException w:name="Medium List 2 Accent 4" w:semiHidden="0"/>
+    <w:lsdException w:name="Medium Grid 1 Accent 4" w:semiHidden="0"/>
+    <w:lsdException w:name="Medium Grid 2 Accent 4" w:semiHidden="0"/>
+    <w:lsdException w:name="Medium Grid 3 Accent 4" w:semiHidden="0"/>
+    <w:lsdException w:name="Dark List Accent 4" w:semiHidden="0"/>
+    <w:lsdException w:name="Colorful Shading Accent 4" w:semiHidden="0"/>
+    <w:lsdException w:name="Colorful List Accent 4" w:semiHidden="0"/>
+    <w:lsdException w:name="Colorful Grid Accent 4" w:semiHidden="0"/>
+    <w:lsdException w:name="Light Shading Accent 5" w:semiHidden="0"/>
+    <w:lsdException w:name="Light List Accent 5" w:semiHidden="0"/>
+    <w:lsdException w:name="Light Grid Accent 5" w:semiHidden="0"/>
+    <w:lsdException w:name="Medium Shading 1 Accent 5" w:semiHidden="0"/>
+    <w:lsdException w:name="Medium Shading 2 Accent 5" w:semiHidden="0"/>
+    <w:lsdException w:name="Medium List 1 Accent 5" w:semiHidden="0"/>
+    <w:lsdException w:name="Medium List 2 Accent 5" w:semiHidden="0"/>
+    <w:lsdException w:name="Medium Grid 1 Accent 5" w:semiHidden="0"/>
+    <w:lsdException w:name="Medium Grid 2 Accent 5" w:semiHidden="0"/>
+    <w:lsdException w:name="Medium Grid 3 Accent 5" w:semiHidden="0"/>
+    <w:lsdException w:name="Dark List Accent 5" w:semiHidden="0"/>
+    <w:lsdException w:name="Colorful Shading Accent 5" w:semiHidden="0"/>
+    <w:lsdException w:name="Colorful List Accent 5" w:semiHidden="0"/>
+    <w:lsdException w:name="Colorful Grid Accent 5" w:semiHidden="0"/>
+    <w:lsdException w:name="Light Shading Accent 6" w:semiHidden="0"/>
+    <w:lsdException w:name="Light List Accent 6" w:semiHidden="0"/>
+    <w:lsdException w:name="Light Grid Accent 6" w:semiHidden="0"/>
+    <w:lsdException w:name="Medium Shading 1 Accent 6" w:semiHidden="0"/>
+    <w:lsdException w:name="Medium Shading 2 Accent 6" w:semiHidden="0"/>
+    <w:lsdException w:name="Medium List 1 Accent 6" w:semiHidden="0"/>
+    <w:lsdException w:name="Medium List 2 Accent 6" w:semiHidden="0"/>
+    <w:lsdException w:name="Medium Grid 1 Accent 6" w:semiHidden="0"/>
+    <w:lsdException w:name="Medium Grid 2 Accent 6" w:semiHidden="0"/>
+    <w:lsdException w:name="Medium Grid 3 Accent 6" w:semiHidden="0"/>
+    <w:lsdException w:name="Dark List Accent 6" w:semiHidden="0"/>
+    <w:lsdException w:name="Colorful Shading Accent 6" w:semiHidden="0"/>
+    <w:lsdException w:name="Colorful List Accent 6" w:semiHidden="0"/>
+    <w:lsdException w:name="Colorful Grid Accent 6" w:semiHidden="0"/>
+    <w:lsdException w:name="Subtle Emphasis" w:semiHidden="0"/>
+    <w:lsdException w:name="Intense Emphasis" w:semiHidden="0"/>
+    <w:lsdException w:name="Subtle Reference" w:semiHidden="0"/>
+    <w:lsdException w:name="Intense Reference" w:semiHidden="0"/>
+    <w:lsdException w:name="Book Title" w:semiHidden="0"/>
+    <w:lsdException w:name="Bibliography" w:unhideWhenUsed="1"/>
+    <w:lsdException w:name="TOC Heading" w:unhideWhenUsed="1"/>
+  </w:latentStyles>
+  <w:style w:type="paragraph" w:default="1" w:styleId="Normal">
+    <w:name w:val="Normal"/>
+    <w:qFormat/>
+  </w:style>
+  <w:style w:type="paragraph" w:styleId="Heading1">
+    <w:name w:val="heading 1"/>
+    <w:basedOn w:val="Normal"/>
+    <w:next w:val="BodyText"/>
+    <w:uiPriority w:val="9"/>
+    <w:qFormat/>
+    <w:pPr>
+      <w:keepNext/>
+      <w:keepLines/>
+      <w:spacing w:before="480" w:after="0"/>
+      <w:outlineLvl w:val="0"/>
+    </w:pPr>
+    <w:rPr>
+      <w:rFonts w:asciiTheme="majorHAnsi" w:eastAsiaTheme="majorEastAsia" w:hAnsiTheme="majorHAnsi" w:cstheme="majorBidi"/>
+      <w:b/>
+      <w:bCs/>
+      <w:color w:val="345A8A" w:themeColor="accent1" w:themeShade="B5"/>
+      <w:sz w:val="32"/>
+      <w:szCs w:val="32"/>
+    </w:rPr>
+  </w:style>
+  <w:style w:type="paragraph" w:styleId="Heading2">
+    <w:name w:val="heading 2"/>
+    <w:basedOn w:val="Normal"/>
+    <w:next w:val="BodyText"/>
+    <w:uiPriority w:val="9"/>
+    <w:unhideWhenUsed/>
+    <w:qFormat/>
+    <w:pPr>
+      <w:keepNext/>
+      <w:keepLines/>
+      <w:spacing w:before="200" w:after="0"/>
+      <w:outlineLvl w:val="1"/>
+    </w:pPr>
+    <w:rPr>
+      <w:rFonts w:asciiTheme="majorHAnsi" w:eastAsiaTheme="majorEastAsia" w:hAnsiTheme="majorHAnsi" w:cstheme="majorBidi"/>
+      <w:b/>
+      <w:bCs/>
+      <w:color w:val="4F81BD" w:themeColor="accent1"/>
+      <w:sz w:val="32"/>
+      <w:szCs w:val="32"/>
+    </w:rPr>
+  </w:style>
+  <w:style w:type="paragraph" w:styleId="Heading3">
+    <w:name w:val="heading 3"/>
+    <w:basedOn w:val="Normal"/>
+    <w:next w:val="BodyText"/>
+    <w:uiPriority w:val="9"/>
+    <w:unhideWhenUsed/>
+    <w:qFormat/>
+    <w:pPr>
+      <w:keepNext/>
+      <w:keepLines/>
+      <w:spacing w:before="200" w:after="0"/>
+      <w:outlineLvl w:val="2"/>
+    </w:pPr>
+    <w:rPr>
+      <w:rFonts w:asciiTheme="majorHAnsi" w:eastAsiaTheme="majorEastAsia" w:hAnsiTheme="majorHAnsi" w:cstheme="majorBidi"/>
+      <w:b/>
+      <w:bCs/>
+      <w:color w:val="4F81BD" w:themeColor="accent1"/>
+      <w:sz w:val="28"/>
+      <w:szCs w:val="28"/>
+    </w:rPr>
+  </w:style>
+  <w:style w:type="paragraph" w:styleId="Heading4">
+    <w:name w:val="heading 4"/>
+    <w:basedOn w:val="Normal"/>
+    <w:next w:val="BodyText"/>
+    <w:uiPriority w:val="9"/>
+    <w:unhideWhenUsed/>
+    <w:qFormat/>
+    <w:pPr>
+      <w:keepNext/>
+      <w:keepLines/>
+      <w:spacing w:before="200" w:after="0"/>
+      <w:outlineLvl w:val="3"/>
+    </w:pPr>
+    <w:rPr>
+      <w:rFonts w:asciiTheme="majorHAnsi" w:eastAsiaTheme="majorEastAsia" w:hAnsiTheme="majorHAnsi" w:cstheme="majorBidi"/>
+      <w:b/>
+      <w:bCs/>
+      <w:color w:val="4F81BD" w:themeColor="accent1"/>
+    </w:rPr>
+  </w:style>
+  <w:style w:type="paragraph" w:styleId="Heading5">
+    <w:name w:val="heading 5"/>
+    <w:basedOn w:val="Normal"/>
+    <w:next w:val="BodyText"/>
+    <w:uiPriority w:val="9"/>
+    <w:unhideWhenUsed/>
+    <w:qFormat/>
+    <w:pPr>
+      <w:keepNext/>
+      <w:keepLines/>
+      <w:spacing w:before="200" w:after="0"/>
+      <w:outlineLvl w:val="4"/>
+    </w:pPr>
+    <w:rPr>
+      <w:rFonts w:asciiTheme="majorHAnsi" w:eastAsiaTheme="majorEastAsia" w:hAnsiTheme="majorHAnsi" w:cstheme="majorBidi"/>
+      <w:i/>
+      <w:iCs/>
+      <w:color w:val="4F81BD" w:themeColor="accent1"/>
+    </w:rPr>
+  </w:style>
+  <w:style w:type="paragraph" w:styleId="Heading6">
+    <w:name w:val="heading 6"/>
+    <w:basedOn w:val="Normal"/>
+    <w:next w:val="BodyText"/>
+    <w:uiPriority w:val="9"/>
+    <w:unhideWhenUsed/>
+    <w:qFormat/>
+    <w:pPr>
+      <w:keepNext/>
+      <w:keepLines/>
+      <w:spacing w:before="200" w:after="0"/>
+      <w:outlineLvl w:val="5"/>
+    </w:pPr>
+    <w:rPr>
+      <w:rFonts w:asciiTheme="majorHAnsi" w:eastAsiaTheme="majorEastAsia" w:hAnsiTheme="majorHAnsi" w:cstheme="majorBidi"/>
+      <w:color w:val="4F81BD" w:themeColor="accent1"/>
+    </w:rPr>
+  </w:style>
+  <w:style w:type="character" w:default="1" w:styleId="DefaultParagraphFont">
+    <w:name w:val="Default Paragraph Font"/>
+    <w:uiPriority w:val="1"/>
+    <w:semiHidden/>
+    <w:unhideWhenUsed/>
+  </w:style>
+  <w:style w:type="table" w:default="1" w:styleId="TableNormal">
+    <w:name w:val="Normal Table"/>
+    <w:uiPriority w:val="99"/>
+    <w:semiHidden/>
+    <w:unhideWhenUsed/>
+    <w:tblPr>
+      <w:tblInd w:w="0" w:type="dxa"/>
+      <w:tblCellMar>
+        <w:top w:w="0" w:type="dxa"/>
+        <w:left w:w="108" w:type="dxa"/>
+        <w:bottom w:w="0" w:type="dxa"/>
+        <w:right w:w="108" w:type="dxa"/>
+      </w:tblCellMar>
+    </w:tblPr>
+  </w:style>
+  <w:style w:type="numbering" w:default="1" w:styleId="NoList">
+    <w:name w:val="No List"/>
+    <w:uiPriority w:val="99"/>
+    <w:semiHidden/>
+    <w:unhideWhenUsed/>
+  </w:style>
+  <w:style w:type="paragraph" w:styleId="BodyText">
+    <w:name w:val="Body Text"/>
+    <w:basedOn w:val="Normal"/>
+    <w:qFormat/>
+    <w:pPr>
+      <w:spacing w:before="180" w:after="180"/>
+    </w:pPr>
+  </w:style>
+  <w:style w:type="paragraph" w:customStyle="1" w:styleId="FirstParagraph">
+    <w:name w:val="First Paragraph"/>
+    <w:basedOn w:val="BodyText"/>
+    <w:next w:val="BodyText"/>
+    <w:qFormat/>
+  </w:style>
+  <w:style w:type="paragraph" w:customStyle="1" w:styleId="Compact">
+    <w:name w:val="Compact"/>
+    <w:basedOn w:val="BodyText"/>
+    <w:qFormat/>
+    <w:pPr>
+      <w:spacing w:before="36" w:after="36"/>
+    </w:pPr>
+  </w:style>
+  <w:style w:type="paragraph" w:styleId="Title">
+    <w:name w:val="Title"/>
+    <w:basedOn w:val="Normal"/>
+    <w:next w:val="BodyText"/>
+    <w:qFormat/>
+    <w:pPr>
+      <w:keepNext/>
+      <w:keepLines/>
+      <w:spacing w:before="480" w:after="240"/>
+      <w:jc w:val="center"/>
+    </w:pPr>
+    <w:rPr>
+      <w:rFonts w:asciiTheme="majorHAnsi" w:eastAsiaTheme="majorEastAsia" w:hAnsiTheme="majorHAnsi" w:cstheme="majorBidi"/>
+      <w:b/>
+      <w:bCs/>
+      <w:color w:val="345A8A" w:themeColor="accent1" w:themeShade="B5"/>
+      <w:sz w:val="36"/>
+      <w:szCs w:val="36"/>
+    </w:rPr>
+  </w:style>
+  <w:style w:type="paragraph" w:styleId="Subtitle">
+    <w:name w:val="Subtitle"/>
+    <w:basedOn w:val="Title"/>
+    <w:next w:val="BodyText"/>
+    <w:qFormat/>
+    <w:pPr>
+      <w:spacing w:before="240"/>
+    </w:pPr>
+    <w:rPr>
+      <w:sz w:val="30"/>
+      <w:szCs w:val="30"/>
+    </w:rPr>
+  </w:style>
+  <w:style w:type="paragraph" w:customStyle="1" w:styleId="Author">
+    <w:name w:val="Author"/>
+    <w:next w:val="BodyText"/>
+    <w:qFormat/>
+    <w:pPr>
+      <w:keepNext/>
+      <w:keepLines/>
+      <w:jc w:val="center"/>
+    </w:pPr>
+  </w:style>
+  <w:style w:type="paragraph" w:styleId="Date">
+    <w:name w:val="Date"/>
+    <w:next w:val="BodyText"/>
+    <w:qFormat/>
+    <w:pPr>
+      <w:keepNext/>
+      <w:keepLines/>
+      <w:jc w:val="center"/>
+    </w:pPr>
+  </w:style>
+  <w:style w:type="paragraph" w:customStyle="1" w:styleId="Abstract">
+    <w:name w:val="Abstract"/>
+    <w:basedOn w:val="Normal"/>
+    <w:next w:val="BodyText"/>
+    <w:qFormat/>
+    <w:pPr>
+      <w:keepNext/>
+      <w:keepLines/>
+      <w:spacing w:before="300" w:after="300"/>
+    </w:pPr>
+    <w:rPr>
+      <w:sz w:val="20"/>
+      <w:szCs w:val="20"/>
+    </w:rPr>
+  </w:style>
+  <w:style w:type="paragraph" w:styleId="Bibliography">
+    <w:name w:val="Bibliography"/>
+    <w:basedOn w:val="Normal"/>
+    <w:qFormat/>
+  </w:style>
+  <w:style w:type="paragraph" w:styleId="BlockText">
+    <w:name w:val="Block Text"/>
+    <w:basedOn w:val="BodyText"/>
+    <w:next w:val="BodyText"/>
+    <w:uiPriority w:val="9"/>
+    <w:unhideWhenUsed/>
+    <w:qFormat/>
+    <w:pPr>
+      <w:spacing w:before="100" w:after="100"/>
+    </w:pPr>
+    <w:rPr>
+      <w:rFonts w:asciiTheme="majorHAnsi" w:eastAsiaTheme="majorEastAsia" w:hAnsiTheme="majorHAnsi" w:cstheme="majorBidi"/>
+      <w:bCs/>
+      <w:sz w:val="20"/>
+      <w:szCs w:val="20"/>
+    </w:rPr>
+  </w:style>
+  <w:style w:type="paragraph" w:styleId="FootnoteText">
+    <w:name w:val="footnote text"/>
+    <w:basedOn w:val="Normal"/>
+    <w:uiPriority w:val="9"/>
+    <w:unhideWhenUsed/>
+    <w:qFormat/>
+  </w:style>
+  <w:style w:type="paragraph" w:customStyle="1" w:styleId="DefinitionTerm">
+    <w:name w:val="Definition Term"/>
+    <w:basedOn w:val="Normal"/>
+    <w:next w:val="Definition"/>
+    <w:pPr>
+      <w:keepNext/>
+      <w:keepLines/>
+      <w:spacing w:after="0"/>
+    </w:pPr>
+    <w:rPr>
+      <w:b/>
+    </w:rPr>
+  </w:style>
+  <w:style w:type="paragraph" w:customStyle="1" w:styleId="Definition">
+    <w:name w:val="Definition"/>
+    <w:basedOn w:val="Normal"/>
+  </w:style>
+  <w:style w:type="paragraph" w:styleId="Caption">
+    <w:name w:val="caption"/>
+    <w:basedOn w:val="Normal"/>
+    <w:link w:val="CaptionChar"/>
+    <w:pPr>
+      <w:spacing w:after="120"/>
+    </w:pPr>
+    <w:rPr>
+      <w:i/>
+    </w:rPr>
+  </w:style>
+  <w:style w:type="paragraph" w:customStyle="1" w:styleId="TableCaption">
+    <w:name w:val="Table Caption"/>
+    <w:basedOn w:val="Caption"/>
+    <w:pPr>
+      <w:keepNext/>
+    </w:pPr>
+  </w:style>
+  <w:style w:type="paragraph" w:customStyle="1" w:styleId="ImageCaption">
+    <w:name w:val="Image Caption"/>
+    <w:basedOn w:val="Caption"/>
+  </w:style>
+  <w:style w:type="paragraph" w:customStyle="1" w:styleId="Figure">
+    <w:name w:val="Figure"/>
+    <w:basedOn w:val="Normal"/>
+  </w:style>
+  <w:style w:type="paragraph" w:customStyle="1" w:styleId="FigurewithCaption">
+    <w:name w:val="Figure with Caption"/>
+    <w:basedOn w:val="Figure"/>
+    <w:pPr>
+      <w:keepNext/>
+    </w:pPr>
+  </w:style>
+  <w:style w:type="character" w:customStyle="1" w:styleId="CaptionChar">
+    <w:name w:val="Caption Char"/>
+    <w:basedOn w:val="DefaultParagraphFont"/>
+    <w:link w:val="Caption"/>
+  </w:style>
+  <w:style w:type="character" w:customStyle="1" w:styleId="VerbatimChar">
+    <w:name w:val="Verbatim Char"/>
+    <w:basedOn w:val="CaptionChar"/>
+    <w:link w:val="SourceCode"/>
+    <w:rPr>
+      <w:rFonts w:ascii="Consolas" w:hAnsi="Consolas"/>
+      <w:sz w:val="22"/>
+    </w:rPr>
+  </w:style>
+  <w:style w:type="character" w:styleId="FootnoteReference">
+    <w:name w:val="footnote reference"/>
+    <w:basedOn w:val="CaptionChar"/>
+    <w:rPr>
+      <w:vertAlign w:val="superscript"/>
+    </w:rPr>
+  </w:style>
+  <w:style w:type="character" w:styleId="Hyperlink">
+    <w:name w:val="Hyperlink"/>
+    <w:basedOn w:val="CaptionChar"/>
+    <w:rPr>
+      <w:color w:val="4F81BD" w:themeColor="accent1"/>
+    </w:rPr>
+  </w:style>
+  <w:style w:type="paragraph" w:styleId="TOCHeading">
+    <w:name w:val="TOC Heading"/>
+    <w:basedOn w:val="Heading1"/>
+    <w:next w:val="BodyText"/>
+    <w:uiPriority w:val="39"/>
+    <w:unhideWhenUsed/>
+    <w:qFormat/>
+    <w:pPr>
+      <w:spacing w:before="240" w:line="259" w:lineRule="auto"/>
+      <w:outlineLvl w:val="9"/>
+    </w:pPr>
+    <w:rPr>
+      <w:b w:val="0"/>
+      <w:bCs w:val="0"/>
+      <w:color w:val="365F91" w:themeColor="accent1" w:themeShade="BF"/>
+    </w:rPr>
+  </w:style>
+  <w:style w:type="paragraph" w:customStyle="1" w:styleId="SourceCode">
+    <w:name w:val="Source Code"/>
+    <w:basedOn w:val="Normal"/>
+    <w:link w:val="VerbatimChar"/>
+    <w:pPr>
+      <w:shd w:val="clear" w:color="auto" w:fill="F8F8F8"/>
+      <w:wordWrap w:val="0"/>
+    </w:pPr>
+  </w:style>
+  <w:style w:type="character" w:customStyle="1" w:styleId="KeywordTok">
+    <w:name w:val="KeywordTok"/>
+    <w:basedOn w:val="VerbatimChar"/>
+    <w:rPr>
+      <w:rFonts w:ascii="Consolas" w:hAnsi="Consolas"/>
+      <w:b/>
+      <w:color w:val="204A87"/>
+      <w:sz w:val="22"/>
+      <w:shd w:val="clear" w:color="auto" w:fill="F8F8F8"/>
+    </w:rPr>
+  </w:style>
+  <w:style w:type="character" w:customStyle="1" w:styleId="DataTypeTok">
+    <w:name w:val="DataTypeTok"/>
+    <w:basedOn w:val="VerbatimChar"/>
+    <w:rPr>
+      <w:rFonts w:ascii="Consolas" w:hAnsi="Consolas"/>
+      <w:color w:val="204A87"/>
+      <w:sz w:val="22"/>
+      <w:shd w:val="clear" w:color="auto" w:fill="F8F8F8"/>
+    </w:rPr>
+  </w:style>
+  <w:style w:type="character" w:customStyle="1" w:styleId="DecValTok">
+    <w:name w:val="DecValTok"/>
+    <w:basedOn w:val="VerbatimChar"/>
+    <w:rPr>
+      <w:rFonts w:ascii="Consolas" w:hAnsi="Consolas"/>
+      <w:color w:val="0000CF"/>
+      <w:sz w:val="22"/>
+      <w:shd w:val="clear" w:color="auto" w:fill="F8F8F8"/>
+    </w:rPr>
+  </w:style>
+  <w:style w:type="character" w:customStyle="1" w:styleId="BaseNTok">
+    <w:name w:val="BaseNTok"/>
+    <w:basedOn w:val="VerbatimChar"/>
+    <w:rPr>
+      <w:rFonts w:ascii="Consolas" w:hAnsi="Consolas"/>
+      <w:color w:val="0000CF"/>
+      <w:sz w:val="22"/>
+      <w:shd w:val="clear" w:color="auto" w:fill="F8F8F8"/>
+    </w:rPr>
+  </w:style>
+  <w:style w:type="character" w:customStyle="1" w:styleId="FloatTok">
+    <w:name w:val="FloatTok"/>
+    <w:basedOn w:val="VerbatimChar"/>
+    <w:rPr>
+      <w:rFonts w:ascii="Consolas" w:hAnsi="Consolas"/>
+      <w:color w:val="0000CF"/>
+      <w:sz w:val="22"/>
+      <w:shd w:val="clear" w:color="auto" w:fill="F8F8F8"/>
+    </w:rPr>
+  </w:style>
+  <w:style w:type="character" w:customStyle="1" w:styleId="ConstantTok">
+    <w:name w:val="ConstantTok"/>
+    <w:basedOn w:val="VerbatimChar"/>
+    <w:rPr>
+      <w:rFonts w:ascii="Consolas" w:hAnsi="Consolas"/>
+      <w:color w:val="000000"/>
+      <w:sz w:val="22"/>
+      <w:shd w:val="clear" w:color="auto" w:fill="F8F8F8"/>
+    </w:rPr>
+  </w:style>
+  <w:style w:type="character" w:customStyle="1" w:styleId="CharTok">
+    <w:name w:val="CharTok"/>
+    <w:basedOn w:val="VerbatimChar"/>
+    <w:rPr>
+      <w:rFonts w:ascii="Consolas" w:hAnsi="Consolas"/>
+      <w:color w:val="4E9A06"/>
+      <w:sz w:val="22"/>
+      <w:shd w:val="clear" w:color="auto" w:fill="F8F8F8"/>
+    </w:rPr>
+  </w:style>
+  <w:style w:type="character" w:customStyle="1" w:styleId="SpecialCharTok">
+    <w:name w:val="SpecialCharTok"/>
+    <w:basedOn w:val="VerbatimChar"/>
+    <w:rPr>
+      <w:rFonts w:ascii="Consolas" w:hAnsi="Consolas"/>
+      <w:color w:val="000000"/>
+      <w:sz w:val="22"/>
+      <w:shd w:val="clear" w:color="auto" w:fill="F8F8F8"/>
+    </w:rPr>
+  </w:style>
+  <w:style w:type="character" w:customStyle="1" w:styleId="StringTok">
+    <w:name w:val="StringTok"/>
+    <w:basedOn w:val="VerbatimChar"/>
+    <w:rPr>
+      <w:rFonts w:ascii="Consolas" w:hAnsi="Consolas"/>
+      <w:color w:val="4E9A06"/>
+      <w:sz w:val="22"/>
+      <w:shd w:val="clear" w:color="auto" w:fill="F8F8F8"/>
+    </w:rPr>
+  </w:style>
+  <w:style w:type="character" w:customStyle="1" w:styleId="VerbatimStringTok">
+    <w:name w:val="VerbatimStringTok"/>
+    <w:basedOn w:val="VerbatimChar"/>
+    <w:rPr>
+      <w:rFonts w:ascii="Consolas" w:hAnsi="Consolas"/>
+      <w:color w:val="4E9A06"/>
+      <w:sz w:val="22"/>
+      <w:shd w:val="clear" w:color="auto" w:fill="F8F8F8"/>
+    </w:rPr>
+  </w:style>
+  <w:style w:type="character" w:customStyle="1" w:styleId="SpecialStringTok">
+    <w:name w:val="SpecialStringTok"/>
+    <w:basedOn w:val="VerbatimChar"/>
+    <w:rPr>
+      <w:rFonts w:ascii="Consolas" w:hAnsi="Consolas"/>
+      <w:color w:val="4E9A06"/>
+      <w:sz w:val="22"/>
+      <w:shd w:val="clear" w:color="auto" w:fill="F8F8F8"/>
+    </w:rPr>
+  </w:style>
+  <w:style w:type="character" w:customStyle="1" w:styleId="ImportTok">
+    <w:name w:val="ImportTok"/>
+    <w:basedOn w:val="VerbatimChar"/>
+    <w:rPr>
+      <w:rFonts w:ascii="Consolas" w:hAnsi="Consolas"/>
+      <w:sz w:val="22"/>
+      <w:shd w:val="clear" w:color="auto" w:fill="F8F8F8"/>
+    </w:rPr>
+  </w:style>
+  <w:style w:type="character" w:customStyle="1" w:styleId="CommentTok">
+    <w:name w:val="CommentTok"/>
+    <w:basedOn w:val="VerbatimChar"/>
+    <w:rPr>
+      <w:rFonts w:ascii="Consolas" w:hAnsi="Consolas"/>
+      <w:i/>
+      <w:color w:val="8F5902"/>
+      <w:sz w:val="22"/>
+      <w:shd w:val="clear" w:color="auto" w:fill="F8F8F8"/>
+    </w:rPr>
+  </w:style>
+  <w:style w:type="character" w:customStyle="1" w:styleId="DocumentationTok">
+    <w:name w:val="DocumentationTok"/>
+    <w:basedOn w:val="VerbatimChar"/>
+    <w:rPr>
+      <w:rFonts w:ascii="Consolas" w:hAnsi="Consolas"/>
+      <w:b/>
+      <w:i/>
+      <w:color w:val="8F5902"/>
+      <w:sz w:val="22"/>
+      <w:shd w:val="clear" w:color="auto" w:fill="F8F8F8"/>
+    </w:rPr>
+  </w:style>
+  <w:style w:type="character" w:customStyle="1" w:styleId="AnnotationTok">
+    <w:name w:val="AnnotationTok"/>
+    <w:basedOn w:val="VerbatimChar"/>
+    <w:rPr>
+      <w:rFonts w:ascii="Consolas" w:hAnsi="Consolas"/>
+      <w:b/>
+      <w:i/>
+      <w:color w:val="8F5902"/>
+      <w:sz w:val="22"/>
+      <w:shd w:val="clear" w:color="auto" w:fill="F8F8F8"/>
+    </w:rPr>
+  </w:style>
+  <w:style w:type="character" w:customStyle="1" w:styleId="CommentVarTok">
+    <w:name w:val="CommentVarTok"/>
+    <w:basedOn w:val="VerbatimChar"/>
+    <w:rPr>
+      <w:rFonts w:ascii="Consolas" w:hAnsi="Consolas"/>
+      <w:b/>
+      <w:i/>
+      <w:color w:val="8F5902"/>
+      <w:sz w:val="22"/>
+      <w:shd w:val="clear" w:color="auto" w:fill="F8F8F8"/>
+    </w:rPr>
+  </w:style>
+  <w:style w:type="character" w:customStyle="1" w:styleId="OtherTok">
+    <w:name w:val="OtherTok"/>
+    <w:basedOn w:val="VerbatimChar"/>
+    <w:rPr>
+      <w:rFonts w:ascii="Consolas" w:hAnsi="Consolas"/>
+      <w:color w:val="8F5902"/>
+      <w:sz w:val="22"/>
+      <w:shd w:val="clear" w:color="auto" w:fill="F8F8F8"/>
+    </w:rPr>
+  </w:style>
+  <w:style w:type="character" w:customStyle="1" w:styleId="FunctionTok">
+    <w:name w:val="FunctionTok"/>
+    <w:basedOn w:val="VerbatimChar"/>
+    <w:rPr>
+      <w:rFonts w:ascii="Consolas" w:hAnsi="Consolas"/>
+      <w:color w:val="000000"/>
+      <w:sz w:val="22"/>
+      <w:shd w:val="clear" w:color="auto" w:fill="F8F8F8"/>
+    </w:rPr>
+  </w:style>
+  <w:style w:type="character" w:customStyle="1" w:styleId="VariableTok">
+    <w:name w:val="VariableTok"/>
+    <w:basedOn w:val="VerbatimChar"/>
+    <w:rPr>
+      <w:rFonts w:ascii="Consolas" w:hAnsi="Consolas"/>
+      <w:color w:val="000000"/>
+      <w:sz w:val="22"/>
+      <w:shd w:val="clear" w:color="auto" w:fill="F8F8F8"/>
+    </w:rPr>
+  </w:style>
+  <w:style w:type="character" w:customStyle="1" w:styleId="ControlFlowTok">
+    <w:name w:val="ControlFlowTok"/>
+    <w:basedOn w:val="VerbatimChar"/>
+    <w:rPr>
+      <w:rFonts w:ascii="Consolas" w:hAnsi="Consolas"/>
+      <w:b/>
+      <w:color w:val="204A87"/>
+      <w:sz w:val="22"/>
+      <w:shd w:val="clear" w:color="auto" w:fill="F8F8F8"/>
+    </w:rPr>
+  </w:style>
+  <w:style w:type="character" w:customStyle="1" w:styleId="OperatorTok">
+    <w:name w:val="OperatorTok"/>
+    <w:basedOn w:val="VerbatimChar"/>
+    <w:rPr>
+      <w:rFonts w:ascii="Consolas" w:hAnsi="Consolas"/>
+      <w:b/>
+      <w:color w:val="CE5C00"/>
+      <w:sz w:val="22"/>
+      <w:shd w:val="clear" w:color="auto" w:fill="F8F8F8"/>
+    </w:rPr>
+  </w:style>
+  <w:style w:type="character" w:customStyle="1" w:styleId="BuiltInTok">
+    <w:name w:val="BuiltInTok"/>
+    <w:basedOn w:val="VerbatimChar"/>
+    <w:rPr>
+      <w:rFonts w:ascii="Consolas" w:hAnsi="Consolas"/>
+      <w:sz w:val="22"/>
+      <w:shd w:val="clear" w:color="auto" w:fill="F8F8F8"/>
+    </w:rPr>
+  </w:style>
+  <w:style w:type="character" w:customStyle="1" w:styleId="ExtensionTok">
+    <w:name w:val="ExtensionTok"/>
+    <w:basedOn w:val="VerbatimChar"/>
+    <w:rPr>
+      <w:rFonts w:ascii="Consolas" w:hAnsi="Consolas"/>
+      <w:sz w:val="22"/>
+      <w:shd w:val="clear" w:color="auto" w:fill="F8F8F8"/>
+    </w:rPr>
+  </w:style>
+  <w:style w:type="character" w:customStyle="1" w:styleId="PreprocessorTok">
+    <w:name w:val="PreprocessorTok"/>
+    <w:basedOn w:val="VerbatimChar"/>
+    <w:rPr>
+      <w:rFonts w:ascii="Consolas" w:hAnsi="Consolas"/>
+      <w:i/>
+      <w:color w:val="8F5902"/>
+      <w:sz w:val="22"/>
+      <w:shd w:val="clear" w:color="auto" w:fill="F8F8F8"/>
+    </w:rPr>
+  </w:style>
+  <w:style w:type="character" w:customStyle="1" w:styleId="AttributeTok">
+    <w:name w:val="AttributeTok"/>
+    <w:basedOn w:val="VerbatimChar"/>
+    <w:rPr>
+      <w:rFonts w:ascii="Consolas" w:hAnsi="Consolas"/>
+      <w:color w:val="C4A000"/>
+      <w:sz w:val="22"/>
+      <w:shd w:val="clear" w:color="auto" w:fill="F8F8F8"/>
+    </w:rPr>
+  </w:style>
+  <w:style w:type="character" w:customStyle="1" w:styleId="RegionMarkerTok">
+    <w:name w:val="RegionMarkerTok"/>
+    <w:basedOn w:val="VerbatimChar"/>
+    <w:rPr>
+      <w:rFonts w:ascii="Consolas" w:hAnsi="Consolas"/>
+      <w:sz w:val="22"/>
+      <w:shd w:val="clear" w:color="auto" w:fill="F8F8F8"/>
+    </w:rPr>
+  </w:style>
+  <w:style w:type="character" w:customStyle="1" w:styleId="InformationTok">
+    <w:name w:val="InformationTok"/>
+    <w:basedOn w:val="VerbatimChar"/>
+    <w:rPr>
+      <w:rFonts w:ascii="Consolas" w:hAnsi="Consolas"/>
+      <w:b/>
+      <w:i/>
+      <w:color w:val="8F5902"/>
+      <w:sz w:val="22"/>
+      <w:shd w:val="clear" w:color="auto" w:fill="F8F8F8"/>
+    </w:rPr>
+  </w:style>
+  <w:style w:type="character" w:customStyle="1" w:styleId="WarningTok">
+    <w:name w:val="WarningTok"/>
+    <w:basedOn w:val="VerbatimChar"/>
+    <w:rPr>
+      <w:rFonts w:ascii="Consolas" w:hAnsi="Consolas"/>
+      <w:b/>
+      <w:i/>
+      <w:color w:val="8F5902"/>
+      <w:sz w:val="22"/>
+      <w:shd w:val="clear" w:color="auto" w:fill="F8F8F8"/>
+    </w:rPr>
+  </w:style>
+  <w:style w:type="character" w:customStyle="1" w:styleId="AlertTok">
+    <w:name w:val="AlertTok"/>
+    <w:basedOn w:val="VerbatimChar"/>
+    <w:rPr>
+      <w:rFonts w:ascii="Consolas" w:hAnsi="Consolas"/>
+      <w:color w:val="EF2929"/>
+      <w:sz w:val="22"/>
+      <w:shd w:val="clear" w:color="auto" w:fill="F8F8F8"/>
+    </w:rPr>
+  </w:style>
+  <w:style w:type="character" w:customStyle="1" w:styleId="ErrorTok">
+    <w:name w:val="ErrorTok"/>
+    <w:basedOn w:val="VerbatimChar"/>
+    <w:rPr>
+      <w:rFonts w:ascii="Consolas" w:hAnsi="Consolas"/>
+      <w:b/>
+      <w:color w:val="A40000"/>
+      <w:sz w:val="22"/>
+      <w:shd w:val="clear" w:color="auto" w:fill="F8F8F8"/>
+    </w:rPr>
+  </w:style>
+  <w:style w:type="character" w:customStyle="1" w:styleId="NormalTok">
+    <w:name w:val="NormalTok"/>
+    <w:basedOn w:val="VerbatimChar"/>
+    <w:rPr>
+      <w:rFonts w:ascii="Consolas" w:hAnsi="Consolas"/>
+      <w:sz w:val="22"/>
+      <w:shd w:val="clear" w:color="auto" w:fill="F8F8F8"/>
+    </w:rPr>
+  </w:style>
+  <w:style w:type="paragraph" w:styleId="Header">
+    <w:name w:val="header"/>
+    <w:basedOn w:val="Normal"/>
+    <w:link w:val="HeaderChar"/>
+    <w:unhideWhenUsed/>
+    <w:rsid w:val="00EF65B9"/>
+    <w:pPr>
+      <w:tabs>
+        <w:tab w:val="center" w:pos="4513"/>
+        <w:tab w:val="right" w:pos="9026"/>
+      </w:tabs>
+      <w:spacing w:after="0"/>
+    </w:pPr>
+  </w:style>
+  <w:style w:type="character" w:customStyle="1" w:styleId="HeaderChar">
+    <w:name w:val="Header Char"/>
+    <w:basedOn w:val="DefaultParagraphFont"/>
+    <w:link w:val="Header"/>
+    <w:rsid w:val="00EF65B9"/>
+  </w:style>
+  <w:style w:type="paragraph" w:styleId="Footer">
+    <w:name w:val="footer"/>
+    <w:basedOn w:val="Normal"/>
+    <w:link w:val="FooterChar"/>
+    <w:unhideWhenUsed/>
+    <w:rsid w:val="00EF65B9"/>
+    <w:pPr>
+      <w:tabs>
+        <w:tab w:val="center" w:pos="4513"/>
+        <w:tab w:val="right" w:pos="9026"/>
+      </w:tabs>
+      <w:spacing w:after="0"/>
+    </w:pPr>
+  </w:style>
+  <w:style w:type="character" w:customStyle="1" w:styleId="FooterChar">
+    <w:name w:val="Footer Char"/>
+    <w:basedOn w:val="DefaultParagraphFont"/>
+    <w:link w:val="Footer"/>
+    <w:rsid w:val="00EF65B9"/>
+  </w:style>
+  <w:style w:type="character" w:styleId="CommentReference">
+    <w:name w:val="annotation reference"/>
+    <w:basedOn w:val="DefaultParagraphFont"/>
+    <w:semiHidden/>
+    <w:unhideWhenUsed/>
+    <w:rsid w:val="00EF65B9"/>
+    <w:rPr>
+      <w:sz w:val="16"/>
+      <w:szCs w:val="16"/>
+    </w:rPr>
+  </w:style>
+  <w:style w:type="paragraph" w:styleId="CommentText">
+    <w:name w:val="annotation text"/>
+    <w:basedOn w:val="Normal"/>
+    <w:link w:val="CommentTextChar"/>
+    <w:semiHidden/>
+    <w:unhideWhenUsed/>
+    <w:rsid w:val="00EF65B9"/>
+    <w:rPr>
+      <w:sz w:val="20"/>
+      <w:szCs w:val="20"/>
+    </w:rPr>
+  </w:style>
+  <w:style w:type="character" w:customStyle="1" w:styleId="CommentTextChar">
+    <w:name w:val="Comment Text Char"/>
+    <w:basedOn w:val="DefaultParagraphFont"/>
+    <w:link w:val="CommentText"/>
+    <w:semiHidden/>
+    <w:rsid w:val="00EF65B9"/>
+    <w:rPr>
+      <w:sz w:val="20"/>
+      <w:szCs w:val="20"/>
+    </w:rPr>
+  </w:style>
+  <w:style w:type="paragraph" w:styleId="CommentSubject">
+    <w:name w:val="annotation subject"/>
+    <w:basedOn w:val="CommentText"/>
+    <w:next w:val="CommentText"/>
+    <w:link w:val="CommentSubjectChar"/>
+    <w:semiHidden/>
+    <w:unhideWhenUsed/>
+    <w:rsid w:val="00EF65B9"/>
+    <w:rPr>
+      <w:b/>
+      <w:bCs/>
+    </w:rPr>
+  </w:style>
+  <w:style w:type="character" w:customStyle="1" w:styleId="CommentSubjectChar">
+    <w:name w:val="Comment Subject Char"/>
+    <w:basedOn w:val="CommentTextChar"/>
+    <w:link w:val="CommentSubject"/>
+    <w:semiHidden/>
+    <w:rsid w:val="00EF65B9"/>
+    <w:rPr>
+      <w:b/>
+      <w:bCs/>
+      <w:sz w:val="20"/>
+      <w:szCs w:val="20"/>
+    </w:rPr>
+  </w:style>
+  <w:style w:type="paragraph" w:styleId="BalloonText">
+    <w:name w:val="Balloon Text"/>
+    <w:basedOn w:val="Normal"/>
+    <w:link w:val="BalloonTextChar"/>
+    <w:semiHidden/>
+    <w:unhideWhenUsed/>
+    <w:rsid w:val="00EF65B9"/>
+    <w:pPr>
+      <w:spacing w:after="0"/>
+    </w:pPr>
+    <w:rPr>
+      <w:rFonts w:ascii="Segoe UI" w:hAnsi="Segoe UI" w:cs="Segoe UI"/>
+      <w:sz w:val="18"/>
+      <w:szCs w:val="18"/>
+    </w:rPr>
+  </w:style>
+  <w:style w:type="character" w:customStyle="1" w:styleId="BalloonTextChar">
+    <w:name w:val="Balloon Text Char"/>
+    <w:basedOn w:val="DefaultParagraphFont"/>
+    <w:link w:val="BalloonText"/>
+    <w:semiHidden/>
+    <w:rsid w:val="00EF65B9"/>
+    <w:rPr>
+      <w:rFonts w:ascii="Segoe UI" w:hAnsi="Segoe UI" w:cs="Segoe UI"/>
+      <w:sz w:val="18"/>
+      <w:szCs w:val="18"/>
+    </w:rPr>
+  </w:style>
+  <w:style w:type="paragraph" w:styleId="ListParagraph">
+    <w:name w:val="List Paragraph"/>
+    <w:basedOn w:val="Normal"/>
+    <w:rsid w:val="00777FC6"/>
+    <w:pPr>
+      <w:ind w:left="720"/>
+      <w:contextualSpacing/>
+    </w:pPr>
+  </w:style>
+</w:styles>
+</file>
+
+<file path=word/stylesWithEffects.xml><?xml version="1.0" encoding="utf-8"?>
+<w:styles xmlns:wpc="http://schemas.microsoft.com/office/word/2010/wordprocessingCanvas" xmlns:mc="http://schemas.openxmlformats.org/markup-compatibility/2006" xmlns:o="urn:schemas-microsoft-com:office:office" xmlns:r="http://schemas.openxmlformats.org/officeDocument/2006/relationships" xmlns:m="http://schemas.openxmlformats.org/officeDocument/2006/math" xmlns:v="urn:schemas-microsoft-com:vml" xmlns:wp14="http://schemas.microsoft.com/office/word/2010/wordprocessingDrawing" xmlns:wp="http://schemas.openxmlformats.org/drawingml/2006/wordprocessingDrawing" xmlns:w10="urn:schemas-microsoft-com:office:word" xmlns:w="http://schemas.openxmlformats.org/wordprocessingml/2006/main" xmlns:w14="http://schemas.microsoft.com/office/word/2010/wordml" xmlns:wpg="http://schemas.microsoft.com/office/word/2010/wordprocessingGroup" xmlns:wpi="http://schemas.microsoft.com/office/word/2010/wordprocessingInk" xmlns:wne="http://schemas.microsoft.com/office/word/2006/wordml" xmlns:wps="http://schemas.microsoft.com/office/word/2010/wordprocessingShape" mc:Ignorable="w14 wp14">
+  <w:docDefaults>
+    <w:rPrDefault>
+      <w:rPr>
+        <w:rFonts w:asciiTheme="minorHAnsi" w:eastAsiaTheme="minorHAnsi" w:hAnsiTheme="minorHAnsi" w:cstheme="minorBidi"/>
+        <w:sz w:val="24"/>
+        <w:szCs w:val="24"/>
+        <w:lang w:val="en-US" w:eastAsia="en-US" w:bidi="ar-SA"/>
+      </w:rPr>
+    </w:rPrDefault>
+    <w:pPrDefault>
+      <w:pPr>
+        <w:spacing w:after="200"/>
+      </w:pPr>
+    </w:pPrDefault>
+  </w:docDefaults>
+  <w:latentStyles w:defLockedState="0" w:defUIPriority="0" w:defSemiHidden="1" w:defUnhideWhenUsed="0" w:defQFormat="0" w:count="267">
+    <w:lsdException w:name="Normal" w:semiHidden="0"/>
+    <w:lsdException w:name="heading 1" w:semiHidden="0"/>
+    <w:lsdException w:name="heading 2" w:semiHidden="0"/>
+    <w:lsdException w:name="heading 3" w:semiHidden="0"/>
+    <w:lsdException w:name="heading 4" w:semiHidden="0"/>
+    <w:lsdException w:name="heading 5" w:semiHidden="0"/>
+    <w:lsdException w:name="heading 6" w:semiHidden="0"/>
+    <w:lsdException w:name="heading 7" w:semiHidden="0"/>
+    <w:lsdException w:name="heading 8" w:semiHidden="0"/>
+    <w:lsdException w:name="heading 9" w:semiHidden="0"/>
+    <w:lsdException w:name="index 1" w:unhideWhenUsed="1"/>
+    <w:lsdException w:name="index 2" w:semiHidden="0"/>
+    <w:lsdException w:name="index 3" w:semiHidden="0"/>
+    <w:lsdException w:name="index 4" w:semiHidden="0"/>
+    <w:lsdException w:name="index 5" w:semiHidden="0"/>
+    <w:lsdException w:name="index 6" w:semiHidden="0"/>
+    <w:lsdException w:name="index 7" w:unhideWhenUsed="1"/>
+    <w:lsdException w:name="index 8" w:unhideWhenUsed="1"/>
+    <w:lsdException w:name="index 9" w:unhideWhenUsed="1"/>
+    <w:lsdException w:name="toc 1" w:unhideWhenUsed="1"/>
+    <w:lsdException w:name="toc 2" w:unhideWhenUsed="1"/>
+    <w:lsdException w:name="toc 3" w:unhideWhenUsed="1"/>
+    <w:lsdException w:name="toc 4" w:unhideWhenUsed="1"/>
+    <w:lsdException w:name="toc 5" w:unhideWhenUsed="1"/>
+    <w:lsdException w:name="toc 6" w:unhideWhenUsed="1"/>
+    <w:lsdException w:name="toc 7" w:unhideWhenUsed="1"/>
+    <w:lsdException w:name="toc 8" w:unhideWhenUsed="1"/>
+    <w:lsdException w:name="toc 9" w:unhideWhenUsed="1"/>
+    <w:lsdException w:name="Normal Indent" w:unhideWhenUsed="1"/>
+    <w:lsdException w:name="footnote text" w:unhideWhenUsed="1"/>
+    <w:lsdException w:name="annotation text" w:unhideWhenUsed="1"/>
+    <w:lsdException w:name="header" w:unhideWhenUsed="1"/>
+    <w:lsdException w:name="footer" w:unhideWhenUsed="1"/>
+    <w:lsdException w:name="index heading" w:unhideWhenUsed="1"/>
+    <w:lsdException w:name="caption" w:unhideWhenUsed="1"/>
+    <w:lsdException w:name="table of figures" w:unhideWhenUsed="1"/>
+    <w:lsdException w:name="envelope address" w:unhideWhenUsed="1"/>
+    <w:lsdException w:name="envelope return" w:unhideWhenUsed="1"/>
+    <w:lsdException w:name="footnote reference" w:unhideWhenUsed="1"/>
+    <w:lsdException w:name="annotation reference" w:unhideWhenUsed="1"/>
+    <w:lsdException w:name="line number" w:unhideWhenUsed="1"/>
+    <w:lsdException w:name="page number" w:unhideWhenUsed="1"/>
+    <w:lsdException w:name="endnote reference" w:unhideWhenUsed="1"/>
+    <w:lsdException w:name="endnote text" w:unhideWhenUsed="1"/>
+    <w:lsdException w:name="table of authorities" w:unhideWhenUsed="1"/>
+    <w:lsdException w:name="macro" w:unhideWhenUsed="1"/>
+    <w:lsdException w:name="toa heading" w:unhideWhenUsed="1"/>
+    <w:lsdException w:name="List" w:unhideWhenUsed="1"/>
+    <w:lsdException w:name="List Bullet" w:unhideWhenUsed="1"/>
+    <w:lsdException w:name="List Number" w:unhideWhenUsed="1"/>
+    <w:lsdException w:name="List 2" w:unhideWhenUsed="1"/>
+    <w:lsdException w:name="List 3" w:unhideWhenUsed="1"/>
+    <w:lsdException w:name="List 4" w:unhideWhenUsed="1"/>
+    <w:lsdException w:name="List 5" w:unhideWhenUsed="1"/>
+    <w:lsdException w:name="List Bullet 2" w:unhideWhenUsed="1"/>
+    <w:lsdException w:name="List Bullet 3" w:unhideWhenUsed="1"/>
+    <w:lsdException w:name="List Bullet 4" w:unhideWhenUsed="1"/>
+    <w:lsdException w:name="List Bullet 5" w:unhideWhenUsed="1"/>
+    <w:lsdException w:name="List Number 2" w:semiHidden="0"/>
+    <w:lsdException w:name="List Number 3" w:unhideWhenUsed="1"/>
+    <w:lsdException w:name="List Number 4" w:unhideWhenUsed="1"/>
+    <w:lsdException w:name="List Number 5" w:semiHidden="0"/>
+    <w:lsdException w:name="Title" w:semiHidden="0"/>
+    <w:lsdException w:name="Closing" w:unhideWhenUsed="1"/>
+    <w:lsdException w:name="Signature" w:unhideWhenUsed="1"/>
+    <w:lsdException w:name="Default Paragraph Font" w:unhideWhenUsed="1"/>
+    <w:lsdException w:name="Body Text" w:unhideWhenUsed="1"/>
+    <w:lsdException w:name="Body Text Indent" w:unhideWhenUsed="1"/>
+    <w:lsdException w:name="List Continue" w:unhideWhenUsed="1"/>
+    <w:lsdException w:name="List Continue 2" w:unhideWhenUsed="1"/>
+    <w:lsdException w:name="List Continue 3" w:unhideWhenUsed="1"/>
+    <w:lsdException w:name="List Continue 4" w:unhideWhenUsed="1"/>
+    <w:lsdException w:name="List Continue 5" w:unhideWhenUsed="1"/>
+    <w:lsdException w:name="Message Header" w:unhideWhenUsed="1"/>
+    <w:lsdException w:name="Subtitle" w:semiHidden="0"/>
+    <w:lsdException w:name="Salutation" w:unhideWhenUsed="1"/>
+    <w:lsdException w:name="Date" w:unhideWhenUsed="1"/>
+    <w:lsdException w:name="Body Text First Indent" w:unhideWhenUsed="1"/>
+    <w:lsdException w:name="Body Text First Indent 2" w:unhideWhenUsed="1"/>
+    <w:lsdException w:name="Note Heading" w:unhideWhenUsed="1"/>
+    <w:lsdException w:name="Body Text 2" w:unhideWhenUsed="1"/>
+    <w:lsdException w:name="Body Text 3" w:unhideWhenUsed="1"/>
+    <w:lsdException w:name="Body Text Indent 2" w:unhideWhenUsed="1"/>
+    <w:lsdException w:name="Body Text Indent 3" w:semiHidden="0"/>
+    <w:lsdException w:name="Block Text" w:semiHidden="0"/>
+    <w:lsdException w:name="Hyperlink" w:semiHidden="0"/>
+    <w:lsdException w:name="FollowedHyperlink" w:semiHidden="0"/>
+    <w:lsdException w:name="Strong" w:semiHidden="0"/>
+    <w:lsdException w:name="Emphasis" w:semiHidden="0"/>
+    <w:lsdException w:name="Document Map" w:unhideWhenUsed="1"/>
+    <w:lsdException w:name="Plain Text" w:unhideWhenUsed="1"/>
+    <w:lsdException w:name="E-mail Signature" w:unhideWhenUsed="1"/>
+    <w:lsdException w:name="HTML Top of Form" w:unhideWhenUsed="1"/>
+    <w:lsdException w:name="HTML Bottom of Form" w:unhideWhenUsed="1"/>
+    <w:lsdException w:name="Normal (Web)" w:unhideWhenUsed="1"/>
+    <w:lsdException w:name="HTML Acronym" w:unhideWhenUsed="1"/>
+    <w:lsdException w:name="HTML Address" w:unhideWhenUsed="1"/>
+    <w:lsdException w:name="HTML Cite" w:unhideWhenUsed="1"/>
+    <w:lsdException w:name="HTML Code" w:unhideWhenUsed="1"/>
+    <w:lsdException w:name="HTML Definition" w:unhideWhenUsed="1"/>
+    <w:lsdException w:name="HTML Keyboard" w:unhideWhenUsed="1"/>
+    <w:lsdException w:name="HTML Preformatted" w:unhideWhenUsed="1"/>
+    <w:lsdException w:name="HTML Sample" w:unhideWhenUsed="1"/>
+    <w:lsdException w:name="HTML Typewriter" w:unhideWhenUsed="1"/>
+    <w:lsdException w:name="HTML Variable" w:unhideWhenUsed="1"/>
+    <w:lsdException w:name="Normal Table" w:unhideWhenUsed="1"/>
+    <w:lsdException w:name="annotation subject" w:unhideWhenUsed="1"/>
+    <w:lsdException w:name="No List" w:unhideWhenUsed="1"/>
+    <w:lsdException w:name="Outline List 1" w:unhideWhenUsed="1"/>
+    <w:lsdException w:name="Outline List 2" w:unhideWhenUsed="1"/>
+    <w:lsdException w:name="Outline List 3" w:unhideWhenUsed="1"/>
+    <w:lsdException w:name="Table Simple 1" w:unhideWhenUsed="1"/>
+    <w:lsdException w:name="Table Simple 2" w:unhideWhenUsed="1"/>
+    <w:lsdException w:name="Table Simple 3" w:unhideWhenUsed="1"/>
+    <w:lsdException w:name="Table Classic 1" w:unhideWhenUsed="1"/>
+    <w:lsdException w:name="Table Classic 2" w:unhideWhenUsed="1"/>
+    <w:lsdException w:name="Table Classic 3" w:unhideWhenUsed="1"/>
+    <w:lsdException w:name="Table Classic 4" w:unhideWhenUsed="1"/>
+    <w:lsdException w:name="Table Colorful 1" w:unhideWhenUsed="1"/>
+    <w:lsdException w:name="Table Colorful 2" w:unhideWhenUsed="1"/>
+    <w:lsdException w:name="Table Colorful 3" w:unhideWhenUsed="1"/>
+    <w:lsdException w:name="Table Columns 1" w:unhideWhenUsed="1"/>
+    <w:lsdException w:name="Table Columns 2" w:unhideWhenUsed="1"/>
+    <w:lsdException w:name="Table Columns 3" w:unhideWhenUsed="1"/>
+    <w:lsdException w:name="Table Columns 4" w:unhideWhenUsed="1"/>
+    <w:lsdException w:name="Table Columns 5" w:unhideWhenUsed="1"/>
+    <w:lsdException w:name="Table Grid 1" w:unhideWhenUsed="1"/>
+    <w:lsdException w:name="Table Grid 2" w:unhideWhenUsed="1"/>
+    <w:lsdException w:name="Table Grid 3" w:unhideWhenUsed="1"/>
+    <w:lsdException w:name="Table Grid 4" w:unhideWhenUsed="1"/>
+    <w:lsdException w:name="Table Grid 5" w:unhideWhenUsed="1"/>
+    <w:lsdException w:name="Table Grid 6" w:unhideWhenUsed="1"/>
+    <w:lsdException w:name="Table Grid 7" w:unhideWhenUsed="1"/>
+    <w:lsdException w:name="Table Grid 8" w:unhideWhenUsed="1"/>
+    <w:lsdException w:name="Table List 1" w:unhideWhenUsed="1"/>
+    <w:lsdException w:name="Table List 2" w:unhideWhenUsed="1"/>
+    <w:lsdException w:name="Table List 3" w:unhideWhenUsed="1"/>
+    <w:lsdException w:name="Table List 4" w:unhideWhenUsed="1"/>
+    <w:lsdException w:name="Table List 5" w:unhideWhenUsed="1"/>
+    <w:lsdException w:name="Table List 6" w:unhideWhenUsed="1"/>
+    <w:lsdException w:name="Table List 7" w:unhideWhenUsed="1"/>
+    <w:lsdException w:name="Table List 8" w:unhideWhenUsed="1"/>
+    <w:lsdException w:name="Table 3D effects 1" w:unhideWhenUsed="1"/>
+    <w:lsdException w:name="Table 3D effects 2" w:unhideWhenUsed="1"/>
+    <w:lsdException w:name="Table 3D effects 3" w:unhideWhenUsed="1"/>
+    <w:lsdException w:name="Table Contemporary" w:unhideWhenUsed="1"/>
+    <w:lsdException w:name="Table Elegant" w:unhideWhenUsed="1"/>
+    <w:lsdException w:name="Table Professional" w:unhideWhenUsed="1"/>
+    <w:lsdException w:name="Table Subtle 1" w:unhideWhenUsed="1"/>
+    <w:lsdException w:name="Table Subtle 2" w:unhideWhenUsed="1"/>
+    <w:lsdException w:name="Table Web 1" w:unhideWhenUsed="1"/>
+    <w:lsdException w:name="Table Web 2" w:unhideWhenUsed="1"/>
+    <w:lsdException w:name="Table Web 3" w:unhideWhenUsed="1"/>
+    <w:lsdException w:name="Balloon Text" w:unhideWhenUsed="1"/>
+    <w:lsdException w:name="Table Grid" w:semiHidden="0"/>
+    <w:lsdException w:name="Table Theme" w:unhideWhenUsed="1"/>
+    <w:lsdException w:name="No Spacing" w:semiHidden="0"/>
+    <w:lsdException w:name="Light Shading" w:semiHidden="0"/>
+    <w:lsdException w:name="Light List" w:semiHidden="0"/>
+    <w:lsdException w:name="Light Grid" w:semiHidden="0"/>
+    <w:lsdException w:name="Medium Shading 1" w:semiHidden="0"/>
+    <w:lsdException w:name="Medium Shading 2" w:semiHidden="0"/>
+    <w:lsdException w:name="Medium List 1" w:semiHidden="0"/>
+    <w:lsdException w:name="Medium List 2" w:semiHidden="0"/>
+    <w:lsdException w:name="Medium Grid 1" w:semiHidden="0"/>
+    <w:lsdException w:name="Medium Grid 2" w:semiHidden="0"/>
+    <w:lsdException w:name="Medium Grid 3" w:semiHidden="0"/>
+    <w:lsdException w:name="Dark List" w:semiHidden="0"/>
+    <w:lsdException w:name="Colorful Shading" w:semiHidden="0"/>
+    <w:lsdException w:name="Colorful List" w:semiHidden="0"/>
+    <w:lsdException w:name="Colorful Grid" w:semiHidden="0"/>
+    <w:lsdException w:name="Light Shading Accent 1" w:semiHidden="0"/>
+    <w:lsdException w:name="Light List Accent 1" w:semiHidden="0"/>
+    <w:lsdException w:name="Light Grid Accent 1" w:semiHidden="0"/>
+    <w:lsdException w:name="Medium Shading 1 Accent 1" w:semiHidden="0"/>
+    <w:lsdException w:name="Medium Shading 2 Accent 1" w:semiHidden="0"/>
+    <w:lsdException w:name="Medium List 1 Accent 1" w:semiHidden="0"/>
+    <w:lsdException w:name="List Paragraph" w:semiHidden="0"/>
+    <w:lsdException w:name="Quote" w:semiHidden="0"/>
+    <w:lsdException w:name="Intense Quote" w:semiHidden="0"/>
+    <w:lsdException w:name="Medium List 2 Accent 1" w:semiHidden="0"/>
+    <w:lsdException w:name="Medium Grid 1 Accent 1" w:semiHidden="0"/>
+    <w:lsdException w:name="Medium Grid 2 Accent 1" w:semiHidden="0"/>
+    <w:lsdException w:name="Medium Grid 3 Accent 1" w:semiHidden="0"/>
+    <w:lsdException w:name="Dark List Accent 1" w:semiHidden="0"/>
+    <w:lsdException w:name="Colorful Shading Accent 1" w:semiHidden="0"/>
+    <w:lsdException w:name="Colorful List Accent 1" w:semiHidden="0"/>
+    <w:lsdException w:name="Colorful Grid Accent 1" w:semiHidden="0"/>
+    <w:lsdException w:name="Light Shading Accent 2" w:semiHidden="0"/>
+    <w:lsdException w:name="Light List Accent 2" w:semiHidden="0"/>
+    <w:lsdException w:name="Light Grid Accent 2" w:semiHidden="0"/>
+    <w:lsdException w:name="Medium Shading 1 Accent 2" w:semiHidden="0"/>
+    <w:lsdException w:name="Medium Shading 2 Accent 2" w:semiHidden="0"/>
+    <w:lsdException w:name="Medium List 1 Accent 2" w:semiHidden="0"/>
+    <w:lsdException w:name="Medium List 2 Accent 2" w:semiHidden="0"/>
+    <w:lsdException w:name="Medium Grid 1 Accent 2" w:semiHidden="0"/>
+    <w:lsdException w:name="Medium Grid 2 Accent 2" w:semiHidden="0"/>
+    <w:lsdException w:name="Medium Grid 3 Accent 2" w:semiHidden="0"/>
+    <w:lsdException w:name="Dark List Accent 2" w:semiHidden="0"/>
+    <w:lsdException w:name="Colorful Shading Accent 2" w:semiHidden="0"/>
+    <w:lsdException w:name="Colorful List Accent 2" w:semiHidden="0"/>
+    <w:lsdException w:name="Colorful Grid Accent 2" w:semiHidden="0"/>
+    <w:lsdException w:name="Light Shading Accent 3" w:semiHidden="0"/>
+    <w:lsdException w:name="Light List Accent 3" w:semiHidden="0"/>
+    <w:lsdException w:name="Light Grid Accent 3" w:semiHidden="0"/>
+    <w:lsdException w:name="Medium Shading 1 Accent 3" w:semiHidden="0"/>
+    <w:lsdException w:name="Medium Shading 2 Accent 3" w:semiHidden="0"/>
+    <w:lsdException w:name="Medium List 1 Accent 3" w:semiHidden="0"/>
+    <w:lsdException w:name="Medium List 2 Accent 3" w:semiHidden="0"/>
+    <w:lsdException w:name="Medium Grid 1 Accent 3" w:semiHidden="0"/>
+    <w:lsdException w:name="Medium Grid 2 Accent 3" w:semiHidden="0"/>
+    <w:lsdException w:name="Medium Grid 3 Accent 3" w:semiHidden="0"/>
+    <w:lsdException w:name="Dark List Accent 3" w:semiHidden="0"/>
+    <w:lsdException w:name="Colorful Shading Accent 3" w:semiHidden="0"/>
+    <w:lsdException w:name="Colorful List Accent 3" w:semiHidden="0"/>
+    <w:lsdException w:name="Colorful Grid Accent 3" w:semiHidden="0"/>
+    <w:lsdException w:name="Light Shading Accent 4" w:semiHidden="0"/>
+    <w:lsdException w:name="Light List Accent 4" w:semiHidden="0"/>
+    <w:lsdException w:name="Light Grid Accent 4" w:semiHidden="0"/>
+    <w:lsdException w:name="Medium Shading 1 Accent 4" w:semiHidden="0"/>
+    <w:lsdException w:name="Medium Shading 2 Accent 4" w:semiHidden="0"/>
+    <w:lsdException w:name="Medium List 1 Accent 4" w:semiHidden="0"/>
+    <w:lsdException w:name="Medium List 2 Accent 4" w:semiHidden="0"/>
+    <w:lsdException w:name="Medium Grid 1 Accent 4" w:semiHidden="0"/>
+    <w:lsdException w:name="Medium Grid 2 Accent 4" w:semiHidden="0"/>
+    <w:lsdException w:name="Medium Grid 3 Accent 4" w:semiHidden="0"/>
+    <w:lsdException w:name="Dark List Accent 4" w:semiHidden="0"/>
+    <w:lsdException w:name="Colorful Shading Accent 4" w:semiHidden="0"/>
+    <w:lsdException w:name="Colorful List Accent 4" w:semiHidden="0"/>
+    <w:lsdException w:name="Colorful Grid Accent 4" w:semiHidden="0"/>
+    <w:lsdException w:name="Light Shading Accent 5" w:semiHidden="0"/>
+    <w:lsdException w:name="Light List Accent 5" w:semiHidden="0"/>
+    <w:lsdException w:name="Light Grid Accent 5" w:semiHidden="0"/>
+    <w:lsdException w:name="Medium Shading 1 Accent 5" w:semiHidden="0"/>
+    <w:lsdException w:name="Medium Shading 2 Accent 5" w:semiHidden="0"/>
+    <w:lsdException w:name="Medium List 1 Accent 5" w:semiHidden="0"/>
+    <w:lsdException w:name="Medium List 2 Accent 5" w:semiHidden="0"/>
+    <w:lsdException w:name="Medium Grid 1 Accent 5" w:semiHidden="0"/>
+    <w:lsdException w:name="Medium Grid 2 Accent 5" w:semiHidden="0"/>
+    <w:lsdException w:name="Medium Grid 3 Accent 5" w:semiHidden="0"/>
+    <w:lsdException w:name="Dark List Accent 5" w:semiHidden="0"/>
+    <w:lsdException w:name="Colorful Shading Accent 5" w:semiHidden="0"/>
+    <w:lsdException w:name="Colorful List Accent 5" w:semiHidden="0"/>
+    <w:lsdException w:name="Colorful Grid Accent 5" w:semiHidden="0"/>
+    <w:lsdException w:name="Light Shading Accent 6" w:semiHidden="0"/>
+    <w:lsdException w:name="Light List Accent 6" w:semiHidden="0"/>
+    <w:lsdException w:name="Light Grid Accent 6" w:semiHidden="0"/>
+    <w:lsdException w:name="Medium Shading 1 Accent 6" w:semiHidden="0"/>
+    <w:lsdException w:name="Medium Shading 2 Accent 6" w:semiHidden="0"/>
+    <w:lsdException w:name="Medium List 1 Accent 6" w:semiHidden="0"/>
+    <w:lsdException w:name="Medium List 2 Accent 6" w:semiHidden="0"/>
+    <w:lsdException w:name="Medium Grid 1 Accent 6" w:semiHidden="0"/>
+    <w:lsdException w:name="Medium Grid 2 Accent 6" w:semiHidden="0"/>
+    <w:lsdException w:name="Medium Grid 3 Accent 6" w:semiHidden="0"/>
+    <w:lsdException w:name="Dark List Accent 6" w:semiHidden="0"/>
+    <w:lsdException w:name="Colorful Shading Accent 6" w:semiHidden="0"/>
+    <w:lsdException w:name="Colorful List Accent 6" w:semiHidden="0"/>
+    <w:lsdException w:name="Colorful Grid Accent 6" w:semiHidden="0"/>
+    <w:lsdException w:name="Subtle Emphasis" w:semiHidden="0"/>
+    <w:lsdException w:name="Intense Emphasis" w:semiHidden="0"/>
+    <w:lsdException w:name="Subtle Reference" w:semiHidden="0"/>
+    <w:lsdException w:name="Intense Reference" w:semiHidden="0"/>
+    <w:lsdException w:name="Book Title" w:semiHidden="0"/>
+    <w:lsdException w:name="Bibliography" w:unhideWhenUsed="1"/>
+    <w:lsdException w:name="TOC Heading" w:unhideWhenUsed="1"/>
   </w:latentStyles>
   <w:style w:type="paragraph" w:default="1" w:styleId="Normal">
     <w:name w:val="Normal"/>

</xml_diff>

<commit_message>
minor late night changes
</commit_message>
<xml_diff>
--- a/Material/Module_II_outline_v4_29_6_2017.docx
+++ b/Material/Module_II_outline_v4_29_6_2017.docx
@@ -136,8 +136,6 @@
         <w:pStyle w:val="ListParagraph"/>
         <w:ind w:left="960"/>
       </w:pPr>
-      <w:bookmarkStart w:id="4" w:name="_GoBack"/>
-      <w:bookmarkEnd w:id="4"/>
     </w:p>
     <w:p>
       <w:pPr>
@@ -188,8 +186,8 @@
           <w:numId w:val="26"/>
         </w:numPr>
       </w:pPr>
-      <w:bookmarkStart w:id="5" w:name="afternoon"/>
-      <w:bookmarkEnd w:id="5"/>
+      <w:bookmarkStart w:id="4" w:name="afternoon"/>
+      <w:bookmarkEnd w:id="4"/>
       <w:r>
         <w:t>Exercise</w:t>
       </w:r>
@@ -280,8 +278,8 @@
       <w:pPr>
         <w:pStyle w:val="Heading3"/>
       </w:pPr>
-      <w:bookmarkStart w:id="6" w:name="introduction-to-flr-fisheries-library-in"/>
-      <w:bookmarkEnd w:id="6"/>
+      <w:bookmarkStart w:id="5" w:name="introduction-to-flr-fisheries-library-in"/>
+      <w:bookmarkEnd w:id="5"/>
       <w:r>
         <w:t>Afternoon</w:t>
       </w:r>
@@ -477,6 +475,9 @@
         <w:t>FLStock</w:t>
       </w:r>
       <w:proofErr w:type="spellEnd"/>
+      <w:r>
+        <w:t xml:space="preserve"> with the Hake stock</w:t>
+      </w:r>
     </w:p>
     <w:p>
       <w:pPr>
@@ -494,30 +495,30 @@
       <w:pPr>
         <w:pStyle w:val="Heading2"/>
       </w:pPr>
-      <w:bookmarkStart w:id="7" w:name="day-2"/>
+      <w:bookmarkStart w:id="6" w:name="day-2"/>
+      <w:bookmarkEnd w:id="6"/>
+      <w:r>
+        <w:t>Day 2</w:t>
+      </w:r>
+    </w:p>
+    <w:p>
+      <w:pPr>
+        <w:pStyle w:val="Heading3"/>
+      </w:pPr>
+      <w:bookmarkStart w:id="7" w:name="morning-1"/>
       <w:bookmarkEnd w:id="7"/>
       <w:r>
-        <w:t>Day 2</w:t>
-      </w:r>
-    </w:p>
-    <w:p>
-      <w:pPr>
-        <w:pStyle w:val="Heading3"/>
-      </w:pPr>
-      <w:bookmarkStart w:id="8" w:name="morning-1"/>
+        <w:t>Morning</w:t>
+      </w:r>
+    </w:p>
+    <w:p>
+      <w:pPr>
+        <w:pStyle w:val="Heading4"/>
+      </w:pPr>
+      <w:bookmarkStart w:id="8" w:name="afternoon-1"/>
+      <w:bookmarkStart w:id="9" w:name="biomass-dynamic-models"/>
       <w:bookmarkEnd w:id="8"/>
-      <w:r>
-        <w:t>Morning</w:t>
-      </w:r>
-    </w:p>
-    <w:p>
-      <w:pPr>
-        <w:pStyle w:val="Heading4"/>
-      </w:pPr>
-      <w:bookmarkStart w:id="9" w:name="afternoon-1"/>
-      <w:bookmarkStart w:id="10" w:name="biomass-dynamic-models"/>
       <w:bookmarkEnd w:id="9"/>
-      <w:bookmarkEnd w:id="10"/>
       <w:r>
         <w:t>Biomass dynamic models</w:t>
       </w:r>
@@ -657,7 +658,7 @@
         </w:numPr>
       </w:pPr>
       <w:r>
-        <w:t>Diagnostic of model fit to data</w:t>
+        <w:t>Collapse the Hake stock and fit production model</w:t>
       </w:r>
     </w:p>
     <w:p>
@@ -669,7 +670,7 @@
         </w:numPr>
       </w:pPr>
       <w:r>
-        <w:t>Interpreting model outputs</w:t>
+        <w:t>Diagnostic of model fit to data</w:t>
       </w:r>
     </w:p>
     <w:p>
@@ -681,6 +682,18 @@
         </w:numPr>
       </w:pPr>
       <w:r>
+        <w:t>Interpreting model outputs</w:t>
+      </w:r>
+    </w:p>
+    <w:p>
+      <w:pPr>
+        <w:pStyle w:val="Compact"/>
+        <w:numPr>
+          <w:ilvl w:val="0"/>
+          <w:numId w:val="30"/>
+        </w:numPr>
+      </w:pPr>
+      <w:r>
         <w:t>If time permits, model trials with own data?</w:t>
       </w:r>
       <w:r>
@@ -698,28 +711,28 @@
       <w:pPr>
         <w:pStyle w:val="Heading2"/>
       </w:pPr>
-      <w:bookmarkStart w:id="11" w:name="day-3"/>
+      <w:bookmarkStart w:id="10" w:name="day-3"/>
+      <w:bookmarkEnd w:id="10"/>
+      <w:r>
+        <w:t>Day 3</w:t>
+      </w:r>
+    </w:p>
+    <w:p>
+      <w:pPr>
+        <w:pStyle w:val="Heading3"/>
+      </w:pPr>
+      <w:bookmarkStart w:id="11" w:name="morning-2"/>
       <w:bookmarkEnd w:id="11"/>
       <w:r>
-        <w:t>Day 3</w:t>
-      </w:r>
-    </w:p>
-    <w:p>
-      <w:pPr>
-        <w:pStyle w:val="Heading3"/>
-      </w:pPr>
-      <w:bookmarkStart w:id="12" w:name="morning-2"/>
+        <w:t>Morning</w:t>
+      </w:r>
+    </w:p>
+    <w:p>
+      <w:pPr>
+        <w:pStyle w:val="Heading4"/>
+      </w:pPr>
+      <w:bookmarkStart w:id="12" w:name="virtual-population-analysis"/>
       <w:bookmarkEnd w:id="12"/>
-      <w:r>
-        <w:t>Morning</w:t>
-      </w:r>
-    </w:p>
-    <w:p>
-      <w:pPr>
-        <w:pStyle w:val="Heading4"/>
-      </w:pPr>
-      <w:bookmarkStart w:id="13" w:name="virtual-population-analysis"/>
-      <w:bookmarkEnd w:id="13"/>
       <w:r>
         <w:t>Virtual Population Analysis</w:t>
       </w:r>
@@ -832,6 +845,7 @@
         </w:numPr>
       </w:pPr>
       <w:r>
+        <w:lastRenderedPageBreak/>
         <w:t>Contrasting un</w:t>
       </w:r>
       <w:r>
@@ -850,7 +864,6 @@
         </w:numPr>
       </w:pPr>
       <w:r>
-        <w:lastRenderedPageBreak/>
         <w:t>Diagnostic of model fit to data</w:t>
       </w:r>
     </w:p>
@@ -879,8 +892,8 @@
       </w:r>
     </w:p>
     <w:p>
-      <w:bookmarkStart w:id="14" w:name="afternoon-2"/>
-      <w:bookmarkEnd w:id="14"/>
+      <w:bookmarkStart w:id="13" w:name="afternoon-2"/>
+      <w:bookmarkEnd w:id="13"/>
       <w:r>
         <w:pict w14:anchorId="08DC4C0D">
           <v:rect id="_x0000_i1027" style="width:0;height:1.5pt" o:hralign="center" o:hrstd="t" o:hr="t"/>
@@ -891,18 +904,18 @@
       <w:pPr>
         <w:pStyle w:val="Heading2"/>
       </w:pPr>
-      <w:bookmarkStart w:id="15" w:name="day-4"/>
+      <w:bookmarkStart w:id="14" w:name="day-4"/>
+      <w:bookmarkEnd w:id="14"/>
+      <w:r>
+        <w:t>Day 4</w:t>
+      </w:r>
+    </w:p>
+    <w:p>
+      <w:pPr>
+        <w:pStyle w:val="Heading3"/>
+      </w:pPr>
+      <w:bookmarkStart w:id="15" w:name="morning-3"/>
       <w:bookmarkEnd w:id="15"/>
-      <w:r>
-        <w:t>Day 4</w:t>
-      </w:r>
-    </w:p>
-    <w:p>
-      <w:pPr>
-        <w:pStyle w:val="Heading3"/>
-      </w:pPr>
-      <w:bookmarkStart w:id="16" w:name="morning-3"/>
-      <w:bookmarkEnd w:id="16"/>
       <w:r>
         <w:t>Morning</w:t>
       </w:r>
@@ -980,18 +993,6 @@
       </w:pPr>
       <w:r>
         <w:t>FLa4a (assessment for all)</w:t>
-      </w:r>
-    </w:p>
-    <w:p>
-      <w:pPr>
-        <w:pStyle w:val="Compact"/>
-        <w:numPr>
-          <w:ilvl w:val="0"/>
-          <w:numId w:val="35"/>
-        </w:numPr>
-      </w:pPr>
-      <w:r>
-        <w:t>Uncertainty in Growth and M</w:t>
       </w:r>
     </w:p>
     <w:p>
@@ -1076,8 +1077,8 @@
           <w:color w:val="auto"/>
         </w:rPr>
       </w:pPr>
-      <w:bookmarkStart w:id="17" w:name="statistical-catch-at-age-sca-models"/>
-      <w:bookmarkEnd w:id="17"/>
+      <w:bookmarkStart w:id="16" w:name="statistical-catch-at-age-sca-models"/>
+      <w:bookmarkEnd w:id="16"/>
       <w:r>
         <w:rPr>
           <w:b w:val="0"/>
@@ -1127,10 +1128,10 @@
       </w:pPr>
     </w:p>
     <w:p>
-      <w:bookmarkStart w:id="18" w:name="afternoon-3"/>
-      <w:bookmarkStart w:id="19" w:name="statistical-catch-at-age"/>
+      <w:bookmarkStart w:id="17" w:name="afternoon-3"/>
+      <w:bookmarkStart w:id="18" w:name="statistical-catch-at-age"/>
+      <w:bookmarkEnd w:id="17"/>
       <w:bookmarkEnd w:id="18"/>
-      <w:bookmarkEnd w:id="19"/>
       <w:r>
         <w:pict w14:anchorId="065E4F3D">
           <v:rect id="_x0000_i1028" style="width:0;height:1.5pt" o:hralign="center" o:hrstd="t" o:hr="t"/>
@@ -1141,28 +1142,28 @@
       <w:pPr>
         <w:pStyle w:val="Heading2"/>
       </w:pPr>
-      <w:bookmarkStart w:id="20" w:name="day-5"/>
+      <w:bookmarkStart w:id="19" w:name="day-5"/>
+      <w:bookmarkEnd w:id="19"/>
+      <w:r>
+        <w:t>Day 5</w:t>
+      </w:r>
+    </w:p>
+    <w:p>
+      <w:pPr>
+        <w:pStyle w:val="Heading3"/>
+      </w:pPr>
+      <w:bookmarkStart w:id="20" w:name="morning-4"/>
       <w:bookmarkEnd w:id="20"/>
       <w:r>
-        <w:t>Day 5</w:t>
-      </w:r>
-    </w:p>
-    <w:p>
-      <w:pPr>
-        <w:pStyle w:val="Heading3"/>
-      </w:pPr>
-      <w:bookmarkStart w:id="21" w:name="morning-4"/>
+        <w:t>Morning</w:t>
+      </w:r>
+    </w:p>
+    <w:p>
+      <w:pPr>
+        <w:pStyle w:val="Heading4"/>
+      </w:pPr>
+      <w:bookmarkStart w:id="21" w:name="formulation-of-management-advice-lecture"/>
       <w:bookmarkEnd w:id="21"/>
-      <w:r>
-        <w:t>Morning</w:t>
-      </w:r>
-    </w:p>
-    <w:p>
-      <w:pPr>
-        <w:pStyle w:val="Heading4"/>
-      </w:pPr>
-      <w:bookmarkStart w:id="22" w:name="formulation-of-management-advice-lecture"/>
-      <w:bookmarkEnd w:id="22"/>
       <w:r>
         <w:t xml:space="preserve">Formulation of management advice </w:t>
       </w:r>
@@ -1381,8 +1382,13 @@
       <w:r>
         <w:t xml:space="preserve">Exercise: </w:t>
       </w:r>
-      <w:r>
-        <w:t xml:space="preserve">Preparing a management advice for a case study fishery- </w:t>
+      <w:bookmarkStart w:id="22" w:name="_GoBack"/>
+      <w:r>
+        <w:t>Preparing a management advice for a case study fishery</w:t>
+      </w:r>
+      <w:bookmarkEnd w:id="22"/>
+      <w:r>
+        <w:t xml:space="preserve">- </w:t>
       </w:r>
     </w:p>
     <w:p>

</xml_diff>